<commit_message>
updated project plan for week 4 action items
</commit_message>
<xml_diff>
--- a/project_plan.docx
+++ b/project_plan.docx
@@ -285,14 +285,7 @@
                 <w:rFonts w:eastAsia="Times New Roman" w:cs="Times New Roman"/>
                 <w:szCs w:val="24"/>
               </w:rPr>
-              <w:t>Meeting w/ Allie -</w:t>
-            </w:r>
-            <w:r>
-              <w:rPr>
-                <w:rFonts w:eastAsia="Times New Roman" w:cs="Times New Roman"/>
-                <w:szCs w:val="24"/>
-              </w:rPr>
-              <w:t xml:space="preserve"> Mondays 10:50am-11:40am</w:t>
+              <w:t>Meeting w/ Allie - Mondays 10:50am-11:40am</w:t>
             </w:r>
           </w:p>
           <w:p>
@@ -352,14 +345,7 @@
                 <w:rFonts w:eastAsia="Times New Roman" w:cs="Times New Roman"/>
                 <w:szCs w:val="24"/>
               </w:rPr>
-              <w:t>Meeting time for after winter brea</w:t>
-            </w:r>
-            <w:r>
-              <w:rPr>
-                <w:rFonts w:eastAsia="Times New Roman" w:cs="Times New Roman"/>
-                <w:szCs w:val="24"/>
-              </w:rPr>
-              <w:t>k</w:t>
+              <w:t>Meeting time for after winter break</w:t>
             </w:r>
           </w:p>
         </w:tc>
@@ -430,14 +416,7 @@
                 <w:rFonts w:eastAsia="Times New Roman" w:cs="Times New Roman"/>
                 <w:szCs w:val="24"/>
               </w:rPr>
-              <w:t>Mond</w:t>
-            </w:r>
-            <w:r>
-              <w:rPr>
-                <w:rFonts w:eastAsia="Times New Roman" w:cs="Times New Roman"/>
-                <w:szCs w:val="24"/>
-              </w:rPr>
-              <w:t>ay after Meeting w/ Allie</w:t>
+              <w:t>Monday after Meeting w/ Allie</w:t>
             </w:r>
           </w:p>
           <w:p>
@@ -692,14 +671,7 @@
                 <w:rFonts w:eastAsia="Times New Roman" w:cs="Times New Roman"/>
                 <w:szCs w:val="24"/>
               </w:rPr>
-              <w:t xml:space="preserve"> Link to Professor </w:t>
-            </w:r>
-            <w:r>
-              <w:rPr>
-                <w:rFonts w:eastAsia="Times New Roman" w:cs="Times New Roman"/>
-                <w:szCs w:val="24"/>
-              </w:rPr>
-              <w:t>&amp; PM</w:t>
+              <w:t xml:space="preserve"> Link to Professor &amp; PM</w:t>
             </w:r>
           </w:p>
         </w:tc>
@@ -736,10 +708,7 @@
         <w:pStyle w:val="Heading1"/>
       </w:pPr>
       <w:r>
-        <w:t xml:space="preserve">Week </w:t>
-      </w:r>
-      <w:r>
-        <w:t>3</w:t>
+        <w:t>Week 3</w:t>
       </w:r>
     </w:p>
     <w:p>
@@ -839,7 +808,7 @@
                 <w:noProof/>
               </w:rPr>
               <w:drawing>
-                <wp:inline distT="0" distB="0" distL="0" distR="0" wp14:anchorId="497782AB" wp14:editId="08DCBEAE">
+                <wp:inline distT="0" distB="0" distL="0" distR="0" wp14:anchorId="07344B9B" wp14:editId="7C4528E2">
                   <wp:extent cx="9525" cy="9525"/>
                   <wp:effectExtent l="0" t="0" r="0" b="0"/>
                   <wp:docPr id="2" name="Picture 2" descr="In new window"/>
@@ -1179,6 +1148,9 @@
             <w:pPr>
               <w:jc w:val="center"/>
             </w:pPr>
+            <w:r>
+              <w:t>X</w:t>
+            </w:r>
           </w:p>
         </w:tc>
       </w:tr>
@@ -1236,6 +1208,9 @@
             <w:pPr>
               <w:jc w:val="center"/>
             </w:pPr>
+            <w:r>
+              <w:t>X</w:t>
+            </w:r>
           </w:p>
         </w:tc>
       </w:tr>
@@ -1317,6 +1292,383 @@
       </w:pPr>
       <w:r>
         <w:lastRenderedPageBreak/>
+        <w:t>Week 4</w:t>
+      </w:r>
+    </w:p>
+    <w:p>
+      <w:pPr>
+        <w:pStyle w:val="Heading2"/>
+      </w:pPr>
+      <w:r>
+        <w:t>Action Items</w:t>
+      </w:r>
+    </w:p>
+    <w:tbl>
+      <w:tblPr>
+        <w:tblStyle w:val="LightList"/>
+        <w:tblW w:w="0" w:type="auto"/>
+        <w:tblInd w:w="108" w:type="dxa"/>
+        <w:tblLook w:val="0420" w:firstRow="1" w:lastRow="0" w:firstColumn="0" w:lastColumn="0" w:noHBand="0" w:noVBand="1"/>
+      </w:tblPr>
+      <w:tblGrid>
+        <w:gridCol w:w="6012"/>
+        <w:gridCol w:w="1702"/>
+        <w:gridCol w:w="1456"/>
+      </w:tblGrid>
+      <w:tr>
+        <w:trPr>
+          <w:cnfStyle w:val="100000000000" w:firstRow="1" w:lastRow="0" w:firstColumn="0" w:lastColumn="0" w:oddVBand="0" w:evenVBand="0" w:oddHBand="0" w:evenHBand="0" w:firstRowFirstColumn="0" w:firstRowLastColumn="0" w:lastRowFirstColumn="0" w:lastRowLastColumn="0"/>
+        </w:trPr>
+        <w:tc>
+          <w:tcPr>
+            <w:tcW w:w="6012" w:type="dxa"/>
+          </w:tcPr>
+          <w:p>
+            <w:r>
+              <w:t>Item</w:t>
+            </w:r>
+          </w:p>
+        </w:tc>
+        <w:tc>
+          <w:tcPr>
+            <w:tcW w:w="1702" w:type="dxa"/>
+          </w:tcPr>
+          <w:p>
+            <w:pPr>
+              <w:jc w:val="center"/>
+            </w:pPr>
+            <w:r>
+              <w:t>Assigned To</w:t>
+            </w:r>
+          </w:p>
+        </w:tc>
+        <w:tc>
+          <w:tcPr>
+            <w:tcW w:w="1456" w:type="dxa"/>
+          </w:tcPr>
+          <w:p>
+            <w:proofErr w:type="gramStart"/>
+            <w:r>
+              <w:t>Completed?</w:t>
+            </w:r>
+            <w:proofErr w:type="gramEnd"/>
+          </w:p>
+        </w:tc>
+      </w:tr>
+      <w:tr>
+        <w:trPr>
+          <w:cnfStyle w:val="000000100000" w:firstRow="0" w:lastRow="0" w:firstColumn="0" w:lastColumn="0" w:oddVBand="0" w:evenVBand="0" w:oddHBand="1" w:evenHBand="0" w:firstRowFirstColumn="0" w:firstRowLastColumn="0" w:lastRowFirstColumn="0" w:lastRowLastColumn="0"/>
+        </w:trPr>
+        <w:tc>
+          <w:tcPr>
+            <w:tcW w:w="6012" w:type="dxa"/>
+          </w:tcPr>
+          <w:p>
+            <w:r>
+              <w:t>Add to team journal</w:t>
+            </w:r>
+          </w:p>
+        </w:tc>
+        <w:tc>
+          <w:tcPr>
+            <w:tcW w:w="1702" w:type="dxa"/>
+          </w:tcPr>
+          <w:p>
+            <w:pPr>
+              <w:jc w:val="center"/>
+            </w:pPr>
+            <w:r>
+              <w:t>Samad</w:t>
+            </w:r>
+          </w:p>
+        </w:tc>
+        <w:tc>
+          <w:tcPr>
+            <w:tcW w:w="1456" w:type="dxa"/>
+          </w:tcPr>
+          <w:p>
+            <w:pPr>
+              <w:jc w:val="center"/>
+            </w:pPr>
+            <w:r>
+              <w:t>X</w:t>
+            </w:r>
+          </w:p>
+        </w:tc>
+      </w:tr>
+      <w:tr>
+        <w:tc>
+          <w:tcPr>
+            <w:tcW w:w="6012" w:type="dxa"/>
+          </w:tcPr>
+          <w:p>
+            <w:pPr>
+              <w:rPr>
+                <w:rFonts w:eastAsia="Times New Roman" w:cs="Times New Roman"/>
+                <w:szCs w:val="24"/>
+              </w:rPr>
+            </w:pPr>
+            <w:r>
+              <w:rPr>
+                <w:rFonts w:eastAsia="Times New Roman" w:cs="Times New Roman"/>
+                <w:szCs w:val="24"/>
+              </w:rPr>
+              <w:t>Update project plan</w:t>
+            </w:r>
+          </w:p>
+        </w:tc>
+        <w:tc>
+          <w:tcPr>
+            <w:tcW w:w="1702" w:type="dxa"/>
+          </w:tcPr>
+          <w:p>
+            <w:pPr>
+              <w:jc w:val="center"/>
+            </w:pPr>
+            <w:r>
+              <w:t>Kevin</w:t>
+            </w:r>
+          </w:p>
+        </w:tc>
+        <w:tc>
+          <w:tcPr>
+            <w:tcW w:w="1456" w:type="dxa"/>
+          </w:tcPr>
+          <w:p>
+            <w:pPr>
+              <w:jc w:val="center"/>
+            </w:pPr>
+            <w:r>
+              <w:t>X</w:t>
+            </w:r>
+          </w:p>
+        </w:tc>
+      </w:tr>
+      <w:tr>
+        <w:trPr>
+          <w:cnfStyle w:val="000000100000" w:firstRow="0" w:lastRow="0" w:firstColumn="0" w:lastColumn="0" w:oddVBand="0" w:evenVBand="0" w:oddHBand="1" w:evenHBand="0" w:firstRowFirstColumn="0" w:firstRowLastColumn="0" w:lastRowFirstColumn="0" w:lastRowLastColumn="0"/>
+        </w:trPr>
+        <w:tc>
+          <w:tcPr>
+            <w:tcW w:w="6012" w:type="dxa"/>
+          </w:tcPr>
+          <w:p>
+            <w:pPr>
+              <w:rPr>
+                <w:rFonts w:eastAsia="Times New Roman" w:cs="Times New Roman"/>
+                <w:szCs w:val="24"/>
+              </w:rPr>
+            </w:pPr>
+            <w:r>
+              <w:rPr>
+                <w:rFonts w:eastAsia="Times New Roman" w:cs="Times New Roman"/>
+                <w:szCs w:val="24"/>
+              </w:rPr>
+              <w:t>Submit Milestone 2</w:t>
+            </w:r>
+          </w:p>
+        </w:tc>
+        <w:tc>
+          <w:tcPr>
+            <w:tcW w:w="1702" w:type="dxa"/>
+          </w:tcPr>
+          <w:p>
+            <w:pPr>
+              <w:jc w:val="center"/>
+            </w:pPr>
+            <w:r>
+              <w:t>Kevin</w:t>
+            </w:r>
+          </w:p>
+        </w:tc>
+        <w:tc>
+          <w:tcPr>
+            <w:tcW w:w="1456" w:type="dxa"/>
+          </w:tcPr>
+          <w:p>
+            <w:pPr>
+              <w:jc w:val="center"/>
+            </w:pPr>
+            <w:r>
+              <w:t>X</w:t>
+            </w:r>
+          </w:p>
+        </w:tc>
+      </w:tr>
+      <w:tr>
+        <w:tc>
+          <w:tcPr>
+            <w:tcW w:w="6012" w:type="dxa"/>
+          </w:tcPr>
+          <w:p>
+            <w:pPr>
+              <w:rPr>
+                <w:rFonts w:eastAsia="Times New Roman" w:cs="Times New Roman"/>
+                <w:szCs w:val="24"/>
+              </w:rPr>
+            </w:pPr>
+            <w:r>
+              <w:rPr>
+                <w:rFonts w:eastAsia="Times New Roman" w:cs="Times New Roman"/>
+                <w:szCs w:val="24"/>
+              </w:rPr>
+              <w:t xml:space="preserve">Review and revise </w:t>
+            </w:r>
+            <w:proofErr w:type="spellStart"/>
+            <w:r>
+              <w:rPr>
+                <w:rFonts w:eastAsia="Times New Roman" w:cs="Times New Roman"/>
+                <w:szCs w:val="24"/>
+              </w:rPr>
+              <w:t>Django</w:t>
+            </w:r>
+            <w:proofErr w:type="spellEnd"/>
+            <w:r>
+              <w:rPr>
+                <w:rFonts w:eastAsia="Times New Roman" w:cs="Times New Roman"/>
+                <w:szCs w:val="24"/>
+              </w:rPr>
+              <w:t xml:space="preserve"> Deployment Guide</w:t>
+            </w:r>
+          </w:p>
+        </w:tc>
+        <w:tc>
+          <w:tcPr>
+            <w:tcW w:w="1702" w:type="dxa"/>
+          </w:tcPr>
+          <w:p>
+            <w:pPr>
+              <w:jc w:val="center"/>
+            </w:pPr>
+            <w:r>
+              <w:t>Samad</w:t>
+            </w:r>
+          </w:p>
+        </w:tc>
+        <w:tc>
+          <w:tcPr>
+            <w:tcW w:w="1456" w:type="dxa"/>
+          </w:tcPr>
+          <w:p>
+            <w:pPr>
+              <w:jc w:val="center"/>
+            </w:pPr>
+          </w:p>
+        </w:tc>
+      </w:tr>
+      <w:tr>
+        <w:trPr>
+          <w:cnfStyle w:val="000000100000" w:firstRow="0" w:lastRow="0" w:firstColumn="0" w:lastColumn="0" w:oddVBand="0" w:evenVBand="0" w:oddHBand="1" w:evenHBand="0" w:firstRowFirstColumn="0" w:firstRowLastColumn="0" w:lastRowFirstColumn="0" w:lastRowLastColumn="0"/>
+        </w:trPr>
+        <w:tc>
+          <w:tcPr>
+            <w:tcW w:w="6012" w:type="dxa"/>
+          </w:tcPr>
+          <w:p>
+            <w:pPr>
+              <w:rPr>
+                <w:rFonts w:eastAsia="Times New Roman" w:cs="Times New Roman"/>
+                <w:szCs w:val="24"/>
+              </w:rPr>
+            </w:pPr>
+            <w:r>
+              <w:rPr>
+                <w:rFonts w:eastAsia="Times New Roman" w:cs="Times New Roman"/>
+                <w:szCs w:val="24"/>
+              </w:rPr>
+              <w:t xml:space="preserve">Brush up on </w:t>
+            </w:r>
+            <w:proofErr w:type="spellStart"/>
+            <w:r>
+              <w:rPr>
+                <w:rFonts w:eastAsia="Times New Roman" w:cs="Times New Roman"/>
+                <w:szCs w:val="24"/>
+              </w:rPr>
+              <w:t>Django</w:t>
+            </w:r>
+            <w:proofErr w:type="spellEnd"/>
+          </w:p>
+        </w:tc>
+        <w:tc>
+          <w:tcPr>
+            <w:tcW w:w="1702" w:type="dxa"/>
+          </w:tcPr>
+          <w:p>
+            <w:pPr>
+              <w:jc w:val="center"/>
+            </w:pPr>
+            <w:r>
+              <w:t>Trey and Katie</w:t>
+            </w:r>
+          </w:p>
+        </w:tc>
+        <w:tc>
+          <w:tcPr>
+            <w:tcW w:w="1456" w:type="dxa"/>
+          </w:tcPr>
+          <w:p>
+            <w:pPr>
+              <w:jc w:val="center"/>
+            </w:pPr>
+            <w:r>
+              <w:t>X</w:t>
+            </w:r>
+          </w:p>
+        </w:tc>
+      </w:tr>
+      <w:tr>
+        <w:tc>
+          <w:tcPr>
+            <w:tcW w:w="6012" w:type="dxa"/>
+          </w:tcPr>
+          <w:p>
+            <w:pPr>
+              <w:rPr>
+                <w:rFonts w:eastAsia="Times New Roman" w:cs="Times New Roman"/>
+                <w:szCs w:val="24"/>
+              </w:rPr>
+            </w:pPr>
+            <w:r>
+              <w:rPr>
+                <w:rFonts w:eastAsia="Times New Roman" w:cs="Times New Roman"/>
+                <w:szCs w:val="24"/>
+              </w:rPr>
+              <w:t>Submit Milestone 2</w:t>
+            </w:r>
+          </w:p>
+        </w:tc>
+        <w:tc>
+          <w:tcPr>
+            <w:tcW w:w="1702" w:type="dxa"/>
+          </w:tcPr>
+          <w:p>
+            <w:pPr>
+              <w:jc w:val="center"/>
+            </w:pPr>
+            <w:r>
+              <w:t>All</w:t>
+            </w:r>
+          </w:p>
+        </w:tc>
+        <w:tc>
+          <w:tcPr>
+            <w:tcW w:w="1456" w:type="dxa"/>
+          </w:tcPr>
+          <w:p>
+            <w:pPr>
+              <w:jc w:val="center"/>
+            </w:pPr>
+          </w:p>
+        </w:tc>
+      </w:tr>
+    </w:tbl>
+    <w:p>
+      <w:pPr>
+        <w:pStyle w:val="Heading1"/>
+      </w:pPr>
+      <w:bookmarkStart w:id="0" w:name="_GoBack"/>
+      <w:bookmarkEnd w:id="0"/>
+      <w:r>
         <w:t>Hurdles/Issues</w:t>
       </w:r>
     </w:p>
@@ -1538,10 +1890,7 @@
         </w:tc>
       </w:tr>
     </w:tbl>
-    <w:p>
-      <w:bookmarkStart w:id="0" w:name="_GoBack"/>
-      <w:bookmarkEnd w:id="0"/>
-    </w:p>
+    <w:p/>
     <w:sectPr>
       <w:pgSz w:w="12240" w:h="15840"/>
       <w:pgMar w:top="1440" w:right="1440" w:bottom="1440" w:left="1440" w:header="720" w:footer="720" w:gutter="0"/>
@@ -1575,7 +1924,7 @@
         <v:path o:extrusionok="f" gradientshapeok="t" o:connecttype="rect"/>
         <o:lock v:ext="edit" aspectratio="t"/>
       </v:shapetype>
-      <v:shape id="_x0000_i1045" type="#_x0000_t75" alt="Description: Create a document" style="width:.75pt;height:.75pt;visibility:visible;mso-wrap-style:square" o:bullet="t">
+      <v:shape id="_x0000_i1028" type="#_x0000_t75" alt="Description: Create a document" style="width:.75pt;height:.75pt;visibility:visible;mso-wrap-style:square" o:bullet="t">
         <v:imagedata r:id="rId1" o:title="Create a document"/>
       </v:shape>
     </w:pict>

</xml_diff>

<commit_message>
update project plan for week 6
</commit_message>
<xml_diff>
--- a/project_plan.docx
+++ b/project_plan.docx
@@ -23,7 +23,15 @@
         <w:ind w:left="360"/>
       </w:pPr>
       <w:r>
-        <w:t xml:space="preserve">Available on Redmine: </w:t>
+        <w:t xml:space="preserve">Available on </w:t>
+      </w:r>
+      <w:proofErr w:type="spellStart"/>
+      <w:r>
+        <w:t>Redmine</w:t>
+      </w:r>
+      <w:proofErr w:type="spellEnd"/>
+      <w:r>
+        <w:t xml:space="preserve">: </w:t>
       </w:r>
       <w:hyperlink r:id="rId6" w:history="1">
         <w:r>
@@ -97,9 +105,11 @@
             <w:tcW w:w="1456" w:type="dxa"/>
           </w:tcPr>
           <w:p>
+            <w:proofErr w:type="gramStart"/>
             <w:r>
               <w:t>Completed?</w:t>
             </w:r>
+            <w:proofErr w:type="gramEnd"/>
           </w:p>
         </w:tc>
       </w:tr>
@@ -170,8 +180,65 @@
                 <w:rFonts w:eastAsia="Times New Roman" w:cs="Times New Roman"/>
                 <w:szCs w:val="24"/>
               </w:rPr>
-              <w:t>Get Katie setup Git/Development VM/LaTeX/Redmine</w:t>
-            </w:r>
+              <w:t xml:space="preserve">Get Katie setup </w:t>
+            </w:r>
+            <w:proofErr w:type="spellStart"/>
+            <w:r>
+              <w:rPr>
+                <w:rFonts w:eastAsia="Times New Roman" w:cs="Times New Roman"/>
+                <w:szCs w:val="24"/>
+              </w:rPr>
+              <w:t>Git</w:t>
+            </w:r>
+            <w:proofErr w:type="spellEnd"/>
+            <w:r>
+              <w:rPr>
+                <w:rFonts w:eastAsia="Times New Roman" w:cs="Times New Roman"/>
+                <w:szCs w:val="24"/>
+              </w:rPr>
+              <w:t xml:space="preserve">/Development </w:t>
+            </w:r>
+            <w:proofErr w:type="spellStart"/>
+            <w:r>
+              <w:rPr>
+                <w:rFonts w:eastAsia="Times New Roman" w:cs="Times New Roman"/>
+                <w:szCs w:val="24"/>
+              </w:rPr>
+              <w:t>VM</w:t>
+            </w:r>
+            <w:proofErr w:type="spellEnd"/>
+            <w:r>
+              <w:rPr>
+                <w:rFonts w:eastAsia="Times New Roman" w:cs="Times New Roman"/>
+                <w:szCs w:val="24"/>
+              </w:rPr>
+              <w:t>/</w:t>
+            </w:r>
+            <w:proofErr w:type="spellStart"/>
+            <w:r>
+              <w:rPr>
+                <w:rFonts w:eastAsia="Times New Roman" w:cs="Times New Roman"/>
+                <w:szCs w:val="24"/>
+              </w:rPr>
+              <w:t>LaTeX</w:t>
+            </w:r>
+            <w:proofErr w:type="spellEnd"/>
+            <w:r>
+              <w:rPr>
+                <w:rFonts w:eastAsia="Times New Roman" w:cs="Times New Roman"/>
+                <w:szCs w:val="24"/>
+              </w:rPr>
+              <w:t>/</w:t>
+            </w:r>
+            <w:proofErr w:type="spellStart"/>
+            <w:r>
+              <w:rPr>
+                <w:rFonts w:eastAsia="Times New Roman" w:cs="Times New Roman"/>
+                <w:szCs w:val="24"/>
+              </w:rPr>
+              <w:t>Redmine</w:t>
+            </w:r>
+            <w:proofErr w:type="spellEnd"/>
           </w:p>
         </w:tc>
         <w:tc>
@@ -588,7 +655,23 @@
                 <w:rFonts w:eastAsia="Times New Roman" w:cs="Times New Roman"/>
                 <w:szCs w:val="24"/>
               </w:rPr>
-              <w:t>Email Prototype Link and Redmine Link to Professor &amp; PM</w:t>
+              <w:t xml:space="preserve">Email Prototype Link and </w:t>
+            </w:r>
+            <w:proofErr w:type="spellStart"/>
+            <w:r>
+              <w:rPr>
+                <w:rFonts w:eastAsia="Times New Roman" w:cs="Times New Roman"/>
+                <w:szCs w:val="24"/>
+              </w:rPr>
+              <w:t>Redmine</w:t>
+            </w:r>
+            <w:proofErr w:type="spellEnd"/>
+            <w:r>
+              <w:rPr>
+                <w:rFonts w:eastAsia="Times New Roman" w:cs="Times New Roman"/>
+                <w:szCs w:val="24"/>
+              </w:rPr>
+              <w:t xml:space="preserve"> Link to Professor &amp; PM</w:t>
             </w:r>
           </w:p>
         </w:tc>
@@ -680,9 +763,11 @@
             <w:tcW w:w="1456" w:type="dxa"/>
           </w:tcPr>
           <w:p>
+            <w:proofErr w:type="gramStart"/>
             <w:r>
               <w:t>Completed?</w:t>
             </w:r>
+            <w:proofErr w:type="gramEnd"/>
           </w:p>
         </w:tc>
       </w:tr>
@@ -700,7 +785,23 @@
                 <w:rFonts w:eastAsia="Times New Roman" w:cs="Times New Roman"/>
                 <w:szCs w:val="24"/>
               </w:rPr>
-              <w:t xml:space="preserve">Develop Django </w:t>
+              <w:t xml:space="preserve">Develop </w:t>
+            </w:r>
+            <w:proofErr w:type="spellStart"/>
+            <w:r>
+              <w:rPr>
+                <w:rFonts w:eastAsia="Times New Roman" w:cs="Times New Roman"/>
+                <w:szCs w:val="24"/>
+              </w:rPr>
+              <w:t>Django</w:t>
+            </w:r>
+            <w:proofErr w:type="spellEnd"/>
+            <w:r>
+              <w:rPr>
+                <w:rFonts w:eastAsia="Times New Roman" w:cs="Times New Roman"/>
+                <w:szCs w:val="24"/>
+              </w:rPr>
+              <w:t xml:space="preserve"> </w:t>
             </w:r>
             <w:r>
               <w:rPr>
@@ -808,7 +909,23 @@
                 <w:rFonts w:eastAsia="Times New Roman" w:cs="Times New Roman"/>
                 <w:szCs w:val="24"/>
               </w:rPr>
-              <w:t>Send Django Deployment Guide to Allie</w:t>
+              <w:t xml:space="preserve">Send </w:t>
+            </w:r>
+            <w:proofErr w:type="spellStart"/>
+            <w:r>
+              <w:rPr>
+                <w:rFonts w:eastAsia="Times New Roman" w:cs="Times New Roman"/>
+                <w:szCs w:val="24"/>
+              </w:rPr>
+              <w:t>Django</w:t>
+            </w:r>
+            <w:proofErr w:type="spellEnd"/>
+            <w:r>
+              <w:rPr>
+                <w:rFonts w:eastAsia="Times New Roman" w:cs="Times New Roman"/>
+                <w:szCs w:val="24"/>
+              </w:rPr>
+              <w:t xml:space="preserve"> Deployment Guide to Allie</w:t>
             </w:r>
           </w:p>
         </w:tc>
@@ -1057,8 +1174,17 @@
                 <w:rFonts w:eastAsia="Times New Roman" w:cs="Times New Roman"/>
                 <w:szCs w:val="24"/>
               </w:rPr>
-              <w:t>Update Redmine</w:t>
-            </w:r>
+              <w:t xml:space="preserve">Update </w:t>
+            </w:r>
+            <w:proofErr w:type="spellStart"/>
+            <w:r>
+              <w:rPr>
+                <w:rFonts w:eastAsia="Times New Roman" w:cs="Times New Roman"/>
+                <w:szCs w:val="24"/>
+              </w:rPr>
+              <w:t>Redmine</w:t>
+            </w:r>
+            <w:proofErr w:type="spellEnd"/>
           </w:p>
         </w:tc>
         <w:tc>
@@ -1221,9 +1347,11 @@
             <w:tcW w:w="1456" w:type="dxa"/>
           </w:tcPr>
           <w:p>
+            <w:proofErr w:type="gramStart"/>
             <w:r>
               <w:t>Completed?</w:t>
             </w:r>
+            <w:proofErr w:type="gramEnd"/>
           </w:p>
         </w:tc>
       </w:tr>
@@ -1384,7 +1512,23 @@
                 <w:rFonts w:eastAsia="Times New Roman" w:cs="Times New Roman"/>
                 <w:szCs w:val="24"/>
               </w:rPr>
-              <w:t>Review and revise Django Deployment Guide</w:t>
+              <w:t xml:space="preserve">Review and revise </w:t>
+            </w:r>
+            <w:proofErr w:type="spellStart"/>
+            <w:r>
+              <w:rPr>
+                <w:rFonts w:eastAsia="Times New Roman" w:cs="Times New Roman"/>
+                <w:szCs w:val="24"/>
+              </w:rPr>
+              <w:t>Django</w:t>
+            </w:r>
+            <w:proofErr w:type="spellEnd"/>
+            <w:r>
+              <w:rPr>
+                <w:rFonts w:eastAsia="Times New Roman" w:cs="Times New Roman"/>
+                <w:szCs w:val="24"/>
+              </w:rPr>
+              <w:t xml:space="preserve"> Deployment Guide</w:t>
             </w:r>
           </w:p>
         </w:tc>
@@ -1435,8 +1579,17 @@
                 <w:rFonts w:eastAsia="Times New Roman" w:cs="Times New Roman"/>
                 <w:szCs w:val="24"/>
               </w:rPr>
-              <w:t>Brush up on Django</w:t>
-            </w:r>
+              <w:t xml:space="preserve">Brush up on </w:t>
+            </w:r>
+            <w:proofErr w:type="spellStart"/>
+            <w:r>
+              <w:rPr>
+                <w:rFonts w:eastAsia="Times New Roman" w:cs="Times New Roman"/>
+                <w:szCs w:val="24"/>
+              </w:rPr>
+              <w:t>Django</w:t>
+            </w:r>
+            <w:proofErr w:type="spellEnd"/>
           </w:p>
         </w:tc>
         <w:tc>
@@ -1575,9 +1728,11 @@
             <w:tcW w:w="1456" w:type="dxa"/>
           </w:tcPr>
           <w:p>
+            <w:proofErr w:type="gramStart"/>
             <w:r>
               <w:t>Completed?</w:t>
             </w:r>
+            <w:proofErr w:type="gramEnd"/>
           </w:p>
         </w:tc>
       </w:tr>
@@ -1616,6 +1771,9 @@
             <w:pPr>
               <w:jc w:val="center"/>
             </w:pPr>
+            <w:r>
+              <w:t>X</w:t>
+            </w:r>
           </w:p>
         </w:tc>
       </w:tr>
@@ -1661,6 +1819,9 @@
             <w:pPr>
               <w:jc w:val="center"/>
             </w:pPr>
+            <w:r>
+              <w:t>X</w:t>
+            </w:r>
           </w:p>
         </w:tc>
       </w:tr>
@@ -1709,6 +1870,9 @@
             <w:pPr>
               <w:jc w:val="center"/>
             </w:pPr>
+            <w:r>
+              <w:t>X</w:t>
+            </w:r>
           </w:p>
         </w:tc>
       </w:tr>
@@ -1729,7 +1893,23 @@
                 <w:rFonts w:eastAsia="Times New Roman" w:cs="Times New Roman"/>
                 <w:szCs w:val="24"/>
               </w:rPr>
-              <w:t>Review and revise Django Deployment Guide</w:t>
+              <w:t xml:space="preserve">Review and revise </w:t>
+            </w:r>
+            <w:proofErr w:type="spellStart"/>
+            <w:r>
+              <w:rPr>
+                <w:rFonts w:eastAsia="Times New Roman" w:cs="Times New Roman"/>
+                <w:szCs w:val="24"/>
+              </w:rPr>
+              <w:t>Django</w:t>
+            </w:r>
+            <w:proofErr w:type="spellEnd"/>
+            <w:r>
+              <w:rPr>
+                <w:rFonts w:eastAsia="Times New Roman" w:cs="Times New Roman"/>
+                <w:szCs w:val="24"/>
+              </w:rPr>
+              <w:t xml:space="preserve"> Deployment Guide</w:t>
             </w:r>
           </w:p>
         </w:tc>
@@ -1805,6 +1985,9 @@
             <w:pPr>
               <w:jc w:val="center"/>
             </w:pPr>
+            <w:r>
+              <w:t>X</w:t>
+            </w:r>
           </w:p>
         </w:tc>
       </w:tr>
@@ -1850,6 +2033,9 @@
             <w:pPr>
               <w:jc w:val="center"/>
             </w:pPr>
+            <w:r>
+              <w:t>X</w:t>
+            </w:r>
           </w:p>
         </w:tc>
       </w:tr>
@@ -1874,6 +2060,429 @@
                 <w:szCs w:val="24"/>
               </w:rPr>
               <w:t>Submit Milestone 3</w:t>
+            </w:r>
+          </w:p>
+        </w:tc>
+        <w:tc>
+          <w:tcPr>
+            <w:tcW w:w="1702" w:type="dxa"/>
+          </w:tcPr>
+          <w:p>
+            <w:pPr>
+              <w:jc w:val="center"/>
+            </w:pPr>
+            <w:r>
+              <w:t>Kevin</w:t>
+            </w:r>
+          </w:p>
+        </w:tc>
+        <w:tc>
+          <w:tcPr>
+            <w:tcW w:w="1456" w:type="dxa"/>
+          </w:tcPr>
+          <w:p>
+            <w:pPr>
+              <w:jc w:val="center"/>
+            </w:pPr>
+            <w:bookmarkStart w:id="0" w:name="_GoBack"/>
+            <w:bookmarkEnd w:id="0"/>
+          </w:p>
+        </w:tc>
+      </w:tr>
+    </w:tbl>
+    <w:p>
+      <w:pPr>
+        <w:pStyle w:val="Heading1"/>
+      </w:pPr>
+      <w:r>
+        <w:t>Week 6</w:t>
+      </w:r>
+    </w:p>
+    <w:p>
+      <w:pPr>
+        <w:pStyle w:val="Heading2"/>
+      </w:pPr>
+      <w:r>
+        <w:t>Action Items</w:t>
+      </w:r>
+    </w:p>
+    <w:tbl>
+      <w:tblPr>
+        <w:tblStyle w:val="LightList"/>
+        <w:tblW w:w="0" w:type="auto"/>
+        <w:tblInd w:w="108" w:type="dxa"/>
+        <w:tblLook w:val="0420" w:firstRow="1" w:lastRow="0" w:firstColumn="0" w:lastColumn="0" w:noHBand="0" w:noVBand="1"/>
+      </w:tblPr>
+      <w:tblGrid>
+        <w:gridCol w:w="6012"/>
+        <w:gridCol w:w="1702"/>
+        <w:gridCol w:w="1456"/>
+      </w:tblGrid>
+      <w:tr>
+        <w:trPr>
+          <w:cnfStyle w:val="100000000000" w:firstRow="1" w:lastRow="0" w:firstColumn="0" w:lastColumn="0" w:oddVBand="0" w:evenVBand="0" w:oddHBand="0" w:evenHBand="0" w:firstRowFirstColumn="0" w:firstRowLastColumn="0" w:lastRowFirstColumn="0" w:lastRowLastColumn="0"/>
+        </w:trPr>
+        <w:tc>
+          <w:tcPr>
+            <w:tcW w:w="6012" w:type="dxa"/>
+          </w:tcPr>
+          <w:p>
+            <w:r>
+              <w:t>Item</w:t>
+            </w:r>
+          </w:p>
+        </w:tc>
+        <w:tc>
+          <w:tcPr>
+            <w:tcW w:w="1702" w:type="dxa"/>
+          </w:tcPr>
+          <w:p>
+            <w:pPr>
+              <w:jc w:val="center"/>
+            </w:pPr>
+            <w:r>
+              <w:t>Assigned To</w:t>
+            </w:r>
+          </w:p>
+        </w:tc>
+        <w:tc>
+          <w:tcPr>
+            <w:tcW w:w="1456" w:type="dxa"/>
+          </w:tcPr>
+          <w:p>
+            <w:proofErr w:type="gramStart"/>
+            <w:r>
+              <w:t>Completed?</w:t>
+            </w:r>
+            <w:proofErr w:type="gramEnd"/>
+          </w:p>
+        </w:tc>
+      </w:tr>
+      <w:tr>
+        <w:trPr>
+          <w:cnfStyle w:val="000000100000" w:firstRow="0" w:lastRow="0" w:firstColumn="0" w:lastColumn="0" w:oddVBand="0" w:evenVBand="0" w:oddHBand="1" w:evenHBand="0" w:firstRowFirstColumn="0" w:firstRowLastColumn="0" w:lastRowFirstColumn="0" w:lastRowLastColumn="0"/>
+        </w:trPr>
+        <w:tc>
+          <w:tcPr>
+            <w:tcW w:w="6012" w:type="dxa"/>
+          </w:tcPr>
+          <w:p>
+            <w:r>
+              <w:t>Add to team journal</w:t>
+            </w:r>
+          </w:p>
+        </w:tc>
+        <w:tc>
+          <w:tcPr>
+            <w:tcW w:w="1702" w:type="dxa"/>
+          </w:tcPr>
+          <w:p>
+            <w:pPr>
+              <w:jc w:val="center"/>
+            </w:pPr>
+            <w:r>
+              <w:t>Kevin</w:t>
+            </w:r>
+          </w:p>
+        </w:tc>
+        <w:tc>
+          <w:tcPr>
+            <w:tcW w:w="1456" w:type="dxa"/>
+          </w:tcPr>
+          <w:p>
+            <w:pPr>
+              <w:jc w:val="center"/>
+            </w:pPr>
+          </w:p>
+        </w:tc>
+      </w:tr>
+      <w:tr>
+        <w:tc>
+          <w:tcPr>
+            <w:tcW w:w="6012" w:type="dxa"/>
+          </w:tcPr>
+          <w:p>
+            <w:pPr>
+              <w:rPr>
+                <w:rFonts w:eastAsia="Times New Roman" w:cs="Times New Roman"/>
+                <w:szCs w:val="24"/>
+              </w:rPr>
+            </w:pPr>
+            <w:r>
+              <w:rPr>
+                <w:rFonts w:eastAsia="Times New Roman" w:cs="Times New Roman"/>
+                <w:szCs w:val="24"/>
+              </w:rPr>
+              <w:t>Update project plan</w:t>
+            </w:r>
+          </w:p>
+        </w:tc>
+        <w:tc>
+          <w:tcPr>
+            <w:tcW w:w="1702" w:type="dxa"/>
+          </w:tcPr>
+          <w:p>
+            <w:pPr>
+              <w:jc w:val="center"/>
+            </w:pPr>
+            <w:r>
+              <w:t>Kevin</w:t>
+            </w:r>
+          </w:p>
+        </w:tc>
+        <w:tc>
+          <w:tcPr>
+            <w:tcW w:w="1456" w:type="dxa"/>
+          </w:tcPr>
+          <w:p>
+            <w:pPr>
+              <w:jc w:val="center"/>
+            </w:pPr>
+          </w:p>
+        </w:tc>
+      </w:tr>
+      <w:tr>
+        <w:trPr>
+          <w:cnfStyle w:val="000000100000" w:firstRow="0" w:lastRow="0" w:firstColumn="0" w:lastColumn="0" w:oddVBand="0" w:evenVBand="0" w:oddHBand="1" w:evenHBand="0" w:firstRowFirstColumn="0" w:firstRowLastColumn="0" w:lastRowFirstColumn="0" w:lastRowLastColumn="0"/>
+        </w:trPr>
+        <w:tc>
+          <w:tcPr>
+            <w:tcW w:w="6012" w:type="dxa"/>
+          </w:tcPr>
+          <w:p>
+            <w:pPr>
+              <w:rPr>
+                <w:rFonts w:eastAsia="Times New Roman" w:cs="Times New Roman"/>
+                <w:szCs w:val="24"/>
+              </w:rPr>
+            </w:pPr>
+            <w:r>
+              <w:rPr>
+                <w:rFonts w:eastAsia="Times New Roman" w:cs="Times New Roman"/>
+                <w:szCs w:val="24"/>
+              </w:rPr>
+              <w:t>Work on Milestone 4</w:t>
+            </w:r>
+          </w:p>
+        </w:tc>
+        <w:tc>
+          <w:tcPr>
+            <w:tcW w:w="1702" w:type="dxa"/>
+          </w:tcPr>
+          <w:p>
+            <w:pPr>
+              <w:jc w:val="center"/>
+            </w:pPr>
+            <w:r>
+              <w:t>All</w:t>
+            </w:r>
+          </w:p>
+        </w:tc>
+        <w:tc>
+          <w:tcPr>
+            <w:tcW w:w="1456" w:type="dxa"/>
+          </w:tcPr>
+          <w:p>
+            <w:pPr>
+              <w:jc w:val="center"/>
+            </w:pPr>
+          </w:p>
+        </w:tc>
+      </w:tr>
+      <w:tr>
+        <w:tc>
+          <w:tcPr>
+            <w:tcW w:w="6012" w:type="dxa"/>
+          </w:tcPr>
+          <w:p>
+            <w:pPr>
+              <w:rPr>
+                <w:rFonts w:eastAsia="Times New Roman" w:cs="Times New Roman"/>
+                <w:szCs w:val="24"/>
+              </w:rPr>
+            </w:pPr>
+            <w:r>
+              <w:rPr>
+                <w:rFonts w:eastAsia="Times New Roman" w:cs="Times New Roman"/>
+                <w:szCs w:val="24"/>
+              </w:rPr>
+              <w:t xml:space="preserve">Review and revise </w:t>
+            </w:r>
+            <w:proofErr w:type="spellStart"/>
+            <w:r>
+              <w:rPr>
+                <w:rFonts w:eastAsia="Times New Roman" w:cs="Times New Roman"/>
+                <w:szCs w:val="24"/>
+              </w:rPr>
+              <w:t>Django</w:t>
+            </w:r>
+            <w:proofErr w:type="spellEnd"/>
+            <w:r>
+              <w:rPr>
+                <w:rFonts w:eastAsia="Times New Roman" w:cs="Times New Roman"/>
+                <w:szCs w:val="24"/>
+              </w:rPr>
+              <w:t xml:space="preserve"> Deployment Guide</w:t>
+            </w:r>
+          </w:p>
+        </w:tc>
+        <w:tc>
+          <w:tcPr>
+            <w:tcW w:w="1702" w:type="dxa"/>
+          </w:tcPr>
+          <w:p>
+            <w:pPr>
+              <w:jc w:val="center"/>
+            </w:pPr>
+            <w:r>
+              <w:t>Samad</w:t>
+            </w:r>
+          </w:p>
+        </w:tc>
+        <w:tc>
+          <w:tcPr>
+            <w:tcW w:w="1456" w:type="dxa"/>
+          </w:tcPr>
+          <w:p>
+            <w:pPr>
+              <w:jc w:val="center"/>
+            </w:pPr>
+            <w:r>
+              <w:t>/</w:t>
+            </w:r>
+          </w:p>
+        </w:tc>
+      </w:tr>
+      <w:tr>
+        <w:trPr>
+          <w:cnfStyle w:val="000000100000" w:firstRow="0" w:lastRow="0" w:firstColumn="0" w:lastColumn="0" w:oddVBand="0" w:evenVBand="0" w:oddHBand="1" w:evenHBand="0" w:firstRowFirstColumn="0" w:firstRowLastColumn="0" w:lastRowFirstColumn="0" w:lastRowLastColumn="0"/>
+        </w:trPr>
+        <w:tc>
+          <w:tcPr>
+            <w:tcW w:w="6012" w:type="dxa"/>
+          </w:tcPr>
+          <w:p>
+            <w:pPr>
+              <w:rPr>
+                <w:rFonts w:eastAsia="Times New Roman" w:cs="Times New Roman"/>
+                <w:szCs w:val="24"/>
+              </w:rPr>
+            </w:pPr>
+            <w:r>
+              <w:rPr>
+                <w:rFonts w:eastAsia="Times New Roman" w:cs="Times New Roman"/>
+                <w:szCs w:val="24"/>
+              </w:rPr>
+              <w:t xml:space="preserve">Deploy </w:t>
+            </w:r>
+            <w:proofErr w:type="spellStart"/>
+            <w:r>
+              <w:rPr>
+                <w:rFonts w:eastAsia="Times New Roman" w:cs="Times New Roman"/>
+                <w:szCs w:val="24"/>
+              </w:rPr>
+              <w:t>Django</w:t>
+            </w:r>
+            <w:proofErr w:type="spellEnd"/>
+            <w:r>
+              <w:rPr>
+                <w:rFonts w:eastAsia="Times New Roman" w:cs="Times New Roman"/>
+                <w:szCs w:val="24"/>
+              </w:rPr>
+              <w:t xml:space="preserve"> App</w:t>
+            </w:r>
+          </w:p>
+        </w:tc>
+        <w:tc>
+          <w:tcPr>
+            <w:tcW w:w="1702" w:type="dxa"/>
+          </w:tcPr>
+          <w:p>
+            <w:pPr>
+              <w:jc w:val="center"/>
+            </w:pPr>
+            <w:r>
+              <w:t>Samad</w:t>
+            </w:r>
+          </w:p>
+        </w:tc>
+        <w:tc>
+          <w:tcPr>
+            <w:tcW w:w="1456" w:type="dxa"/>
+          </w:tcPr>
+          <w:p>
+            <w:pPr>
+              <w:jc w:val="center"/>
+            </w:pPr>
+          </w:p>
+        </w:tc>
+      </w:tr>
+      <w:tr>
+        <w:tc>
+          <w:tcPr>
+            <w:tcW w:w="6012" w:type="dxa"/>
+          </w:tcPr>
+          <w:p>
+            <w:pPr>
+              <w:rPr>
+                <w:rFonts w:eastAsia="Times New Roman" w:cs="Times New Roman"/>
+                <w:szCs w:val="24"/>
+              </w:rPr>
+            </w:pPr>
+            <w:r>
+              <w:rPr>
+                <w:rFonts w:eastAsia="Times New Roman" w:cs="Times New Roman"/>
+                <w:szCs w:val="24"/>
+              </w:rPr>
+              <w:t>Implement primary features</w:t>
+            </w:r>
+          </w:p>
+        </w:tc>
+        <w:tc>
+          <w:tcPr>
+            <w:tcW w:w="1702" w:type="dxa"/>
+          </w:tcPr>
+          <w:p>
+            <w:pPr>
+              <w:jc w:val="center"/>
+            </w:pPr>
+            <w:r>
+              <w:t>All</w:t>
+            </w:r>
+          </w:p>
+        </w:tc>
+        <w:tc>
+          <w:tcPr>
+            <w:tcW w:w="1456" w:type="dxa"/>
+          </w:tcPr>
+          <w:p>
+            <w:pPr>
+              <w:jc w:val="center"/>
+            </w:pPr>
+          </w:p>
+        </w:tc>
+      </w:tr>
+      <w:tr>
+        <w:trPr>
+          <w:cnfStyle w:val="000000100000" w:firstRow="0" w:lastRow="0" w:firstColumn="0" w:lastColumn="0" w:oddVBand="0" w:evenVBand="0" w:oddHBand="1" w:evenHBand="0" w:firstRowFirstColumn="0" w:firstRowLastColumn="0" w:lastRowFirstColumn="0" w:lastRowLastColumn="0"/>
+        </w:trPr>
+        <w:tc>
+          <w:tcPr>
+            <w:tcW w:w="6012" w:type="dxa"/>
+          </w:tcPr>
+          <w:p>
+            <w:pPr>
+              <w:rPr>
+                <w:rFonts w:eastAsia="Times New Roman" w:cs="Times New Roman"/>
+                <w:szCs w:val="24"/>
+              </w:rPr>
+            </w:pPr>
+            <w:r>
+              <w:rPr>
+                <w:rFonts w:eastAsia="Times New Roman" w:cs="Times New Roman"/>
+                <w:szCs w:val="24"/>
+              </w:rPr>
+              <w:t>Submit Milestone 4 to PM</w:t>
             </w:r>
           </w:p>
         </w:tc>
@@ -1918,7 +2527,15 @@
         <w:t>hurdles/</w:t>
       </w:r>
       <w:r>
-        <w:t>issues that the team has encountered. It lists the week of the quarter that the hurdle/issue was discovered and when it was resolved.</w:t>
+        <w:t xml:space="preserve">issues that the team has encountered. It lists the week of the quarter that the hurdle/issue </w:t>
+      </w:r>
+      <w:proofErr w:type="gramStart"/>
+      <w:r>
+        <w:t>was discovered</w:t>
+      </w:r>
+      <w:proofErr w:type="gramEnd"/>
+      <w:r>
+        <w:t xml:space="preserve"> and when it was resolved.</w:t>
       </w:r>
     </w:p>
     <w:tbl>
@@ -2031,7 +2648,23 @@
           </w:tcPr>
           <w:p>
             <w:r>
-              <w:t>Deploying Django application at HCI Lab</w:t>
+              <w:t xml:space="preserve">Deploying </w:t>
+            </w:r>
+            <w:proofErr w:type="spellStart"/>
+            <w:r>
+              <w:t>Django</w:t>
+            </w:r>
+            <w:proofErr w:type="spellEnd"/>
+            <w:r>
+              <w:t xml:space="preserve"> application at </w:t>
+            </w:r>
+            <w:proofErr w:type="spellStart"/>
+            <w:r>
+              <w:t>HCI</w:t>
+            </w:r>
+            <w:proofErr w:type="spellEnd"/>
+            <w:r>
+              <w:t xml:space="preserve"> Lab</w:t>
             </w:r>
           </w:p>
         </w:tc>
@@ -2109,6 +2742,7 @@
         <w:pStyle w:val="Heading1"/>
       </w:pPr>
       <w:r>
+        <w:lastRenderedPageBreak/>
         <w:t>Weeks Ahead</w:t>
       </w:r>
     </w:p>
@@ -2124,8 +2758,21 @@
       <w:pPr>
         <w:ind w:left="720"/>
       </w:pPr>
+      <w:proofErr w:type="spellStart"/>
       <w:r>
-        <w:t>Django app deployed at HCI Lab</w:t>
+        <w:t>Django</w:t>
+      </w:r>
+      <w:proofErr w:type="spellEnd"/>
+      <w:r>
+        <w:t xml:space="preserve"> app deployed at </w:t>
+      </w:r>
+      <w:proofErr w:type="spellStart"/>
+      <w:r>
+        <w:t>HCI</w:t>
+      </w:r>
+      <w:proofErr w:type="spellEnd"/>
+      <w:r>
+        <w:t xml:space="preserve"> Lab</w:t>
       </w:r>
     </w:p>
     <w:p>
@@ -2133,7 +2780,15 @@
         <w:ind w:left="720"/>
       </w:pPr>
       <w:r>
-        <w:t>Primary features are implemented according to specifications</w:t>
+        <w:t xml:space="preserve">Primary features </w:t>
+      </w:r>
+      <w:proofErr w:type="gramStart"/>
+      <w:r>
+        <w:t>are implemented</w:t>
+      </w:r>
+      <w:proofErr w:type="gramEnd"/>
+      <w:r>
+        <w:t xml:space="preserve"> according to specifications</w:t>
       </w:r>
     </w:p>
     <w:p>
@@ -2147,7 +2802,15 @@
     <w:p>
       <w:r>
         <w:tab/>
-        <w:t>Secondary features are implemented according to specifications</w:t>
+        <w:t xml:space="preserve">Secondary features </w:t>
+      </w:r>
+      <w:proofErr w:type="gramStart"/>
+      <w:r>
+        <w:t>are implemented</w:t>
+      </w:r>
+      <w:proofErr w:type="gramEnd"/>
+      <w:r>
+        <w:t xml:space="preserve"> according to specifications</w:t>
       </w:r>
     </w:p>
     <w:p>
@@ -2161,7 +2824,15 @@
     <w:p>
       <w:r>
         <w:tab/>
-        <w:t>Tertiary features are implemented according to specifications</w:t>
+        <w:t xml:space="preserve">Tertiary features </w:t>
+      </w:r>
+      <w:proofErr w:type="gramStart"/>
+      <w:r>
+        <w:t>are implemented</w:t>
+      </w:r>
+      <w:proofErr w:type="gramEnd"/>
+      <w:r>
+        <w:t xml:space="preserve"> according to specifications</w:t>
       </w:r>
     </w:p>
     <w:p>
@@ -2169,7 +2840,6 @@
         <w:pStyle w:val="Heading2"/>
       </w:pPr>
       <w:r>
-        <w:lastRenderedPageBreak/>
         <w:t>Week 9</w:t>
       </w:r>
     </w:p>
@@ -2177,8 +2847,21 @@
       <w:pPr>
         <w:ind w:left="720"/>
       </w:pPr>
+      <w:proofErr w:type="spellStart"/>
       <w:r>
-        <w:t>Django app deployed at HCI Lab updated to latest code</w:t>
+        <w:t>Django</w:t>
+      </w:r>
+      <w:proofErr w:type="spellEnd"/>
+      <w:r>
+        <w:t xml:space="preserve"> app deployed at </w:t>
+      </w:r>
+      <w:proofErr w:type="spellStart"/>
+      <w:r>
+        <w:t>HCI</w:t>
+      </w:r>
+      <w:proofErr w:type="spellEnd"/>
+      <w:r>
+        <w:t xml:space="preserve"> Lab updated to latest code</w:t>
       </w:r>
     </w:p>
     <w:p>
@@ -2202,7 +2885,23 @@
         <w:ind w:left="720"/>
       </w:pPr>
       <w:r>
-        <w:t>Remove any bugs found from deployed HCI Lab Django app</w:t>
+        <w:t xml:space="preserve">Remove any bugs found from deployed </w:t>
+      </w:r>
+      <w:proofErr w:type="spellStart"/>
+      <w:r>
+        <w:t>HCI</w:t>
+      </w:r>
+      <w:proofErr w:type="spellEnd"/>
+      <w:r>
+        <w:t xml:space="preserve"> Lab </w:t>
+      </w:r>
+      <w:proofErr w:type="spellStart"/>
+      <w:r>
+        <w:t>Django</w:t>
+      </w:r>
+      <w:proofErr w:type="spellEnd"/>
+      <w:r>
+        <w:t xml:space="preserve"> app</w:t>
       </w:r>
     </w:p>
     <w:p>
@@ -2212,8 +2911,6 @@
       <w:r>
         <w:t>Finish end user documentation</w:t>
       </w:r>
-      <w:bookmarkStart w:id="0" w:name="_GoBack"/>
-      <w:bookmarkEnd w:id="0"/>
     </w:p>
     <w:sectPr>
       <w:pgSz w:w="12240" w:h="15840"/>
@@ -2248,7 +2945,7 @@
         <v:path o:extrusionok="f" gradientshapeok="t" o:connecttype="rect"/>
         <o:lock v:ext="edit" aspectratio="t"/>
       </v:shapetype>
-      <v:shape id="_x0000_i1041" type="#_x0000_t75" alt="Description: Create a document" style="width:.75pt;height:.75pt;visibility:visible;mso-wrap-style:square" o:bullet="t">
+      <v:shape id="_x0000_i1028" type="#_x0000_t75" alt="Description: Create a document" style="width:.75pt;height:.75pt;visibility:visible;mso-wrap-style:square" o:bullet="t">
         <v:imagedata r:id="rId1" o:title="Create a document"/>
       </v:shape>
     </w:pict>

</xml_diff>

<commit_message>
update project plan for week9 and 10
</commit_message>
<xml_diff>
--- a/project_plan.docx
+++ b/project_plan.docx
@@ -23,15 +23,7 @@
         <w:ind w:left="360"/>
       </w:pPr>
       <w:r>
-        <w:t xml:space="preserve">Available on </w:t>
-      </w:r>
-      <w:proofErr w:type="spellStart"/>
-      <w:r>
-        <w:t>Redmine</w:t>
-      </w:r>
-      <w:proofErr w:type="spellEnd"/>
-      <w:r>
-        <w:t xml:space="preserve">: </w:t>
+        <w:t xml:space="preserve">Available on Redmine: </w:t>
       </w:r>
       <w:hyperlink r:id="rId6" w:history="1">
         <w:r>
@@ -105,11 +97,9 @@
             <w:tcW w:w="1456" w:type="dxa"/>
           </w:tcPr>
           <w:p>
-            <w:proofErr w:type="gramStart"/>
             <w:r>
               <w:t>Completed?</w:t>
             </w:r>
-            <w:proofErr w:type="gramEnd"/>
           </w:p>
         </w:tc>
       </w:tr>
@@ -180,65 +170,8 @@
                 <w:rFonts w:eastAsia="Times New Roman" w:cs="Times New Roman"/>
                 <w:szCs w:val="24"/>
               </w:rPr>
-              <w:t xml:space="preserve">Get Katie setup </w:t>
-            </w:r>
-            <w:proofErr w:type="spellStart"/>
-            <w:r>
-              <w:rPr>
-                <w:rFonts w:eastAsia="Times New Roman" w:cs="Times New Roman"/>
-                <w:szCs w:val="24"/>
-              </w:rPr>
-              <w:t>Git</w:t>
-            </w:r>
-            <w:proofErr w:type="spellEnd"/>
-            <w:r>
-              <w:rPr>
-                <w:rFonts w:eastAsia="Times New Roman" w:cs="Times New Roman"/>
-                <w:szCs w:val="24"/>
-              </w:rPr>
-              <w:t xml:space="preserve">/Development </w:t>
-            </w:r>
-            <w:proofErr w:type="spellStart"/>
-            <w:r>
-              <w:rPr>
-                <w:rFonts w:eastAsia="Times New Roman" w:cs="Times New Roman"/>
-                <w:szCs w:val="24"/>
-              </w:rPr>
-              <w:t>VM</w:t>
-            </w:r>
-            <w:proofErr w:type="spellEnd"/>
-            <w:r>
-              <w:rPr>
-                <w:rFonts w:eastAsia="Times New Roman" w:cs="Times New Roman"/>
-                <w:szCs w:val="24"/>
-              </w:rPr>
-              <w:t>/</w:t>
-            </w:r>
-            <w:proofErr w:type="spellStart"/>
-            <w:r>
-              <w:rPr>
-                <w:rFonts w:eastAsia="Times New Roman" w:cs="Times New Roman"/>
-                <w:szCs w:val="24"/>
-              </w:rPr>
-              <w:t>LaTeX</w:t>
-            </w:r>
-            <w:proofErr w:type="spellEnd"/>
-            <w:r>
-              <w:rPr>
-                <w:rFonts w:eastAsia="Times New Roman" w:cs="Times New Roman"/>
-                <w:szCs w:val="24"/>
-              </w:rPr>
-              <w:t>/</w:t>
-            </w:r>
-            <w:proofErr w:type="spellStart"/>
-            <w:r>
-              <w:rPr>
-                <w:rFonts w:eastAsia="Times New Roman" w:cs="Times New Roman"/>
-                <w:szCs w:val="24"/>
-              </w:rPr>
-              <w:t>Redmine</w:t>
-            </w:r>
-            <w:proofErr w:type="spellEnd"/>
+              <w:t>Get Katie setup Git/Development VM/LaTeX/Redmine</w:t>
+            </w:r>
           </w:p>
         </w:tc>
         <w:tc>
@@ -655,23 +588,7 @@
                 <w:rFonts w:eastAsia="Times New Roman" w:cs="Times New Roman"/>
                 <w:szCs w:val="24"/>
               </w:rPr>
-              <w:t xml:space="preserve">Email Prototype Link and </w:t>
-            </w:r>
-            <w:proofErr w:type="spellStart"/>
-            <w:r>
-              <w:rPr>
-                <w:rFonts w:eastAsia="Times New Roman" w:cs="Times New Roman"/>
-                <w:szCs w:val="24"/>
-              </w:rPr>
-              <w:t>Redmine</w:t>
-            </w:r>
-            <w:proofErr w:type="spellEnd"/>
-            <w:r>
-              <w:rPr>
-                <w:rFonts w:eastAsia="Times New Roman" w:cs="Times New Roman"/>
-                <w:szCs w:val="24"/>
-              </w:rPr>
-              <w:t xml:space="preserve"> Link to Professor &amp; PM</w:t>
+              <w:t>Email Prototype Link and Redmine Link to Professor &amp; PM</w:t>
             </w:r>
           </w:p>
         </w:tc>
@@ -763,11 +680,9 @@
             <w:tcW w:w="1456" w:type="dxa"/>
           </w:tcPr>
           <w:p>
-            <w:proofErr w:type="gramStart"/>
             <w:r>
               <w:t>Completed?</w:t>
             </w:r>
-            <w:proofErr w:type="gramEnd"/>
           </w:p>
         </w:tc>
       </w:tr>
@@ -785,23 +700,7 @@
                 <w:rFonts w:eastAsia="Times New Roman" w:cs="Times New Roman"/>
                 <w:szCs w:val="24"/>
               </w:rPr>
-              <w:t xml:space="preserve">Develop </w:t>
-            </w:r>
-            <w:proofErr w:type="spellStart"/>
-            <w:r>
-              <w:rPr>
-                <w:rFonts w:eastAsia="Times New Roman" w:cs="Times New Roman"/>
-                <w:szCs w:val="24"/>
-              </w:rPr>
-              <w:t>Django</w:t>
-            </w:r>
-            <w:proofErr w:type="spellEnd"/>
-            <w:r>
-              <w:rPr>
-                <w:rFonts w:eastAsia="Times New Roman" w:cs="Times New Roman"/>
-                <w:szCs w:val="24"/>
-              </w:rPr>
-              <w:t xml:space="preserve"> </w:t>
+              <w:t xml:space="preserve">Develop Django </w:t>
             </w:r>
             <w:r>
               <w:rPr>
@@ -909,23 +808,7 @@
                 <w:rFonts w:eastAsia="Times New Roman" w:cs="Times New Roman"/>
                 <w:szCs w:val="24"/>
               </w:rPr>
-              <w:t xml:space="preserve">Send </w:t>
-            </w:r>
-            <w:proofErr w:type="spellStart"/>
-            <w:r>
-              <w:rPr>
-                <w:rFonts w:eastAsia="Times New Roman" w:cs="Times New Roman"/>
-                <w:szCs w:val="24"/>
-              </w:rPr>
-              <w:t>Django</w:t>
-            </w:r>
-            <w:proofErr w:type="spellEnd"/>
-            <w:r>
-              <w:rPr>
-                <w:rFonts w:eastAsia="Times New Roman" w:cs="Times New Roman"/>
-                <w:szCs w:val="24"/>
-              </w:rPr>
-              <w:t xml:space="preserve"> Deployment Guide to Allie</w:t>
+              <w:t>Send Django Deployment Guide to Allie</w:t>
             </w:r>
           </w:p>
         </w:tc>
@@ -1174,17 +1057,8 @@
                 <w:rFonts w:eastAsia="Times New Roman" w:cs="Times New Roman"/>
                 <w:szCs w:val="24"/>
               </w:rPr>
-              <w:t xml:space="preserve">Update </w:t>
-            </w:r>
-            <w:proofErr w:type="spellStart"/>
-            <w:r>
-              <w:rPr>
-                <w:rFonts w:eastAsia="Times New Roman" w:cs="Times New Roman"/>
-                <w:szCs w:val="24"/>
-              </w:rPr>
-              <w:t>Redmine</w:t>
-            </w:r>
-            <w:proofErr w:type="spellEnd"/>
+              <w:t>Update Redmine</w:t>
+            </w:r>
           </w:p>
         </w:tc>
         <w:tc>
@@ -1347,11 +1221,9 @@
             <w:tcW w:w="1456" w:type="dxa"/>
           </w:tcPr>
           <w:p>
-            <w:proofErr w:type="gramStart"/>
             <w:r>
               <w:t>Completed?</w:t>
             </w:r>
-            <w:proofErr w:type="gramEnd"/>
           </w:p>
         </w:tc>
       </w:tr>
@@ -1512,23 +1384,7 @@
                 <w:rFonts w:eastAsia="Times New Roman" w:cs="Times New Roman"/>
                 <w:szCs w:val="24"/>
               </w:rPr>
-              <w:t xml:space="preserve">Review and revise </w:t>
-            </w:r>
-            <w:proofErr w:type="spellStart"/>
-            <w:r>
-              <w:rPr>
-                <w:rFonts w:eastAsia="Times New Roman" w:cs="Times New Roman"/>
-                <w:szCs w:val="24"/>
-              </w:rPr>
-              <w:t>Django</w:t>
-            </w:r>
-            <w:proofErr w:type="spellEnd"/>
-            <w:r>
-              <w:rPr>
-                <w:rFonts w:eastAsia="Times New Roman" w:cs="Times New Roman"/>
-                <w:szCs w:val="24"/>
-              </w:rPr>
-              <w:t xml:space="preserve"> Deployment Guide</w:t>
+              <w:t>Review and revise Django Deployment Guide</w:t>
             </w:r>
           </w:p>
         </w:tc>
@@ -1579,17 +1435,8 @@
                 <w:rFonts w:eastAsia="Times New Roman" w:cs="Times New Roman"/>
                 <w:szCs w:val="24"/>
               </w:rPr>
-              <w:t xml:space="preserve">Brush up on </w:t>
-            </w:r>
-            <w:proofErr w:type="spellStart"/>
-            <w:r>
-              <w:rPr>
-                <w:rFonts w:eastAsia="Times New Roman" w:cs="Times New Roman"/>
-                <w:szCs w:val="24"/>
-              </w:rPr>
-              <w:t>Django</w:t>
-            </w:r>
-            <w:proofErr w:type="spellEnd"/>
+              <w:t>Brush up on Django</w:t>
+            </w:r>
           </w:p>
         </w:tc>
         <w:tc>
@@ -1728,11 +1575,9 @@
             <w:tcW w:w="1456" w:type="dxa"/>
           </w:tcPr>
           <w:p>
-            <w:proofErr w:type="gramStart"/>
             <w:r>
               <w:t>Completed?</w:t>
             </w:r>
-            <w:proofErr w:type="gramEnd"/>
           </w:p>
         </w:tc>
       </w:tr>
@@ -1893,23 +1738,7 @@
                 <w:rFonts w:eastAsia="Times New Roman" w:cs="Times New Roman"/>
                 <w:szCs w:val="24"/>
               </w:rPr>
-              <w:t xml:space="preserve">Review and revise </w:t>
-            </w:r>
-            <w:proofErr w:type="spellStart"/>
-            <w:r>
-              <w:rPr>
-                <w:rFonts w:eastAsia="Times New Roman" w:cs="Times New Roman"/>
-                <w:szCs w:val="24"/>
-              </w:rPr>
-              <w:t>Django</w:t>
-            </w:r>
-            <w:proofErr w:type="spellEnd"/>
-            <w:r>
-              <w:rPr>
-                <w:rFonts w:eastAsia="Times New Roman" w:cs="Times New Roman"/>
-                <w:szCs w:val="24"/>
-              </w:rPr>
-              <w:t xml:space="preserve"> Deployment Guide</w:t>
+              <w:t>Review and revise Django Deployment Guide</w:t>
             </w:r>
           </w:p>
         </w:tc>
@@ -2151,11 +1980,9 @@
             <w:tcW w:w="1456" w:type="dxa"/>
           </w:tcPr>
           <w:p>
-            <w:proofErr w:type="gramStart"/>
             <w:r>
               <w:t>Completed?</w:t>
             </w:r>
-            <w:proofErr w:type="gramEnd"/>
           </w:p>
         </w:tc>
       </w:tr>
@@ -2278,23 +2105,7 @@
                 <w:rFonts w:eastAsia="Times New Roman" w:cs="Times New Roman"/>
                 <w:szCs w:val="24"/>
               </w:rPr>
-              <w:t xml:space="preserve">Review and revise </w:t>
-            </w:r>
-            <w:proofErr w:type="spellStart"/>
-            <w:r>
-              <w:rPr>
-                <w:rFonts w:eastAsia="Times New Roman" w:cs="Times New Roman"/>
-                <w:szCs w:val="24"/>
-              </w:rPr>
-              <w:t>Django</w:t>
-            </w:r>
-            <w:proofErr w:type="spellEnd"/>
-            <w:r>
-              <w:rPr>
-                <w:rFonts w:eastAsia="Times New Roman" w:cs="Times New Roman"/>
-                <w:szCs w:val="24"/>
-              </w:rPr>
-              <w:t xml:space="preserve"> Deployment Guide</w:t>
+              <w:t>Review and revise Django Deployment Guide</w:t>
             </w:r>
           </w:p>
         </w:tc>
@@ -2485,11 +2296,9 @@
             <w:tcW w:w="1456" w:type="dxa"/>
           </w:tcPr>
           <w:p>
-            <w:proofErr w:type="gramStart"/>
             <w:r>
               <w:t>Completed?</w:t>
             </w:r>
-            <w:proofErr w:type="gramEnd"/>
           </w:p>
         </w:tc>
       </w:tr>
@@ -2602,23 +2411,7 @@
                 <w:rFonts w:eastAsia="Times New Roman" w:cs="Times New Roman"/>
                 <w:szCs w:val="24"/>
               </w:rPr>
-              <w:t xml:space="preserve">Review and revise </w:t>
-            </w:r>
-            <w:proofErr w:type="spellStart"/>
-            <w:r>
-              <w:rPr>
-                <w:rFonts w:eastAsia="Times New Roman" w:cs="Times New Roman"/>
-                <w:szCs w:val="24"/>
-              </w:rPr>
-              <w:t>Django</w:t>
-            </w:r>
-            <w:proofErr w:type="spellEnd"/>
-            <w:r>
-              <w:rPr>
-                <w:rFonts w:eastAsia="Times New Roman" w:cs="Times New Roman"/>
-                <w:szCs w:val="24"/>
-              </w:rPr>
-              <w:t xml:space="preserve"> Deployment Guide</w:t>
+              <w:t>Review and revise Django Deployment Guide</w:t>
             </w:r>
           </w:p>
         </w:tc>
@@ -2742,6 +2535,9 @@
             <w:pPr>
               <w:jc w:val="center"/>
             </w:pPr>
+            <w:r>
+              <w:t>X</w:t>
+            </w:r>
           </w:p>
         </w:tc>
       </w:tr>
@@ -2807,11 +2603,9 @@
             <w:tcW w:w="1456" w:type="dxa"/>
           </w:tcPr>
           <w:p>
-            <w:proofErr w:type="gramStart"/>
             <w:r>
               <w:t>Completed?</w:t>
             </w:r>
-            <w:proofErr w:type="gramEnd"/>
           </w:p>
         </w:tc>
       </w:tr>
@@ -2860,43 +2654,30 @@
             <w:pPr>
               <w:jc w:val="center"/>
             </w:pPr>
-          </w:p>
-        </w:tc>
-      </w:tr>
-      <w:tr>
-        <w:tc>
-          <w:tcPr>
-            <w:tcW w:w="6012" w:type="dxa"/>
-          </w:tcPr>
-          <w:p>
-            <w:pPr>
-              <w:rPr>
-                <w:rFonts w:eastAsia="Times New Roman" w:cs="Times New Roman"/>
-                <w:szCs w:val="24"/>
-              </w:rPr>
-            </w:pPr>
-            <w:r>
-              <w:rPr>
-                <w:rFonts w:eastAsia="Times New Roman" w:cs="Times New Roman"/>
-                <w:szCs w:val="24"/>
-              </w:rPr>
-              <w:t xml:space="preserve">Review and revise </w:t>
-            </w:r>
-            <w:proofErr w:type="spellStart"/>
-            <w:r>
-              <w:rPr>
-                <w:rFonts w:eastAsia="Times New Roman" w:cs="Times New Roman"/>
-                <w:szCs w:val="24"/>
-              </w:rPr>
-              <w:t>Django</w:t>
-            </w:r>
-            <w:proofErr w:type="spellEnd"/>
-            <w:r>
-              <w:rPr>
-                <w:rFonts w:eastAsia="Times New Roman" w:cs="Times New Roman"/>
-                <w:szCs w:val="24"/>
-              </w:rPr>
-              <w:t xml:space="preserve"> Deployment Guide</w:t>
+            <w:r>
+              <w:t>X</w:t>
+            </w:r>
+          </w:p>
+        </w:tc>
+      </w:tr>
+      <w:tr>
+        <w:tc>
+          <w:tcPr>
+            <w:tcW w:w="6012" w:type="dxa"/>
+          </w:tcPr>
+          <w:p>
+            <w:pPr>
+              <w:rPr>
+                <w:rFonts w:eastAsia="Times New Roman" w:cs="Times New Roman"/>
+                <w:szCs w:val="24"/>
+              </w:rPr>
+            </w:pPr>
+            <w:r>
+              <w:rPr>
+                <w:rFonts w:eastAsia="Times New Roman" w:cs="Times New Roman"/>
+                <w:szCs w:val="24"/>
+              </w:rPr>
+              <w:t>Review and revise Django Deployment Guide</w:t>
             </w:r>
           </w:p>
         </w:tc>
@@ -2947,21 +2728,7 @@
                 <w:rFonts w:eastAsia="Times New Roman" w:cs="Times New Roman"/>
                 <w:szCs w:val="24"/>
               </w:rPr>
-              <w:t xml:space="preserve">Implement </w:t>
-            </w:r>
-            <w:r>
-              <w:rPr>
-                <w:rFonts w:eastAsia="Times New Roman" w:cs="Times New Roman"/>
-                <w:szCs w:val="24"/>
-              </w:rPr>
-              <w:t>tertiary</w:t>
-            </w:r>
-            <w:r>
-              <w:rPr>
-                <w:rFonts w:eastAsia="Times New Roman" w:cs="Times New Roman"/>
-                <w:szCs w:val="24"/>
-              </w:rPr>
-              <w:t xml:space="preserve"> features</w:t>
+              <w:t>Implement tertiary features</w:t>
             </w:r>
           </w:p>
         </w:tc>
@@ -2986,6 +2753,9 @@
             <w:pPr>
               <w:jc w:val="center"/>
             </w:pPr>
+            <w:r>
+              <w:t>X</w:t>
+            </w:r>
           </w:p>
         </w:tc>
       </w:tr>
@@ -3031,6 +2801,9 @@
             <w:pPr>
               <w:jc w:val="center"/>
             </w:pPr>
+            <w:r>
+              <w:t>X</w:t>
+            </w:r>
           </w:p>
         </w:tc>
       </w:tr>
@@ -3055,6 +2828,731 @@
                 <w:szCs w:val="24"/>
               </w:rPr>
               <w:t>Submit Milestone 5 to PM</w:t>
+            </w:r>
+          </w:p>
+        </w:tc>
+        <w:tc>
+          <w:tcPr>
+            <w:tcW w:w="1702" w:type="dxa"/>
+          </w:tcPr>
+          <w:p>
+            <w:pPr>
+              <w:jc w:val="center"/>
+            </w:pPr>
+            <w:r>
+              <w:t>Kevin</w:t>
+            </w:r>
+          </w:p>
+        </w:tc>
+        <w:tc>
+          <w:tcPr>
+            <w:tcW w:w="1456" w:type="dxa"/>
+          </w:tcPr>
+          <w:p>
+            <w:pPr>
+              <w:jc w:val="center"/>
+            </w:pPr>
+          </w:p>
+        </w:tc>
+      </w:tr>
+    </w:tbl>
+    <w:p>
+      <w:pPr>
+        <w:pStyle w:val="Heading1"/>
+      </w:pPr>
+      <w:r>
+        <w:t>Week 9</w:t>
+      </w:r>
+    </w:p>
+    <w:p>
+      <w:pPr>
+        <w:pStyle w:val="Heading2"/>
+      </w:pPr>
+      <w:r>
+        <w:t>Action Items</w:t>
+      </w:r>
+    </w:p>
+    <w:tbl>
+      <w:tblPr>
+        <w:tblStyle w:val="LightList"/>
+        <w:tblW w:w="0" w:type="auto"/>
+        <w:tblInd w:w="108" w:type="dxa"/>
+        <w:tblLook w:val="0420" w:firstRow="1" w:lastRow="0" w:firstColumn="0" w:lastColumn="0" w:noHBand="0" w:noVBand="1"/>
+      </w:tblPr>
+      <w:tblGrid>
+        <w:gridCol w:w="6012"/>
+        <w:gridCol w:w="1702"/>
+        <w:gridCol w:w="1456"/>
+      </w:tblGrid>
+      <w:tr>
+        <w:trPr>
+          <w:cnfStyle w:val="100000000000" w:firstRow="1" w:lastRow="0" w:firstColumn="0" w:lastColumn="0" w:oddVBand="0" w:evenVBand="0" w:oddHBand="0" w:evenHBand="0" w:firstRowFirstColumn="0" w:firstRowLastColumn="0" w:lastRowFirstColumn="0" w:lastRowLastColumn="0"/>
+        </w:trPr>
+        <w:tc>
+          <w:tcPr>
+            <w:tcW w:w="6012" w:type="dxa"/>
+          </w:tcPr>
+          <w:p>
+            <w:r>
+              <w:t>Item</w:t>
+            </w:r>
+          </w:p>
+        </w:tc>
+        <w:tc>
+          <w:tcPr>
+            <w:tcW w:w="1702" w:type="dxa"/>
+          </w:tcPr>
+          <w:p>
+            <w:pPr>
+              <w:jc w:val="center"/>
+            </w:pPr>
+            <w:r>
+              <w:t>Assigned To</w:t>
+            </w:r>
+          </w:p>
+        </w:tc>
+        <w:tc>
+          <w:tcPr>
+            <w:tcW w:w="1456" w:type="dxa"/>
+          </w:tcPr>
+          <w:p>
+            <w:r>
+              <w:t>Completed?</w:t>
+            </w:r>
+          </w:p>
+        </w:tc>
+      </w:tr>
+      <w:tr>
+        <w:trPr>
+          <w:cnfStyle w:val="000000100000" w:firstRow="0" w:lastRow="0" w:firstColumn="0" w:lastColumn="0" w:oddVBand="0" w:evenVBand="0" w:oddHBand="1" w:evenHBand="0" w:firstRowFirstColumn="0" w:firstRowLastColumn="0" w:lastRowFirstColumn="0" w:lastRowLastColumn="0"/>
+        </w:trPr>
+        <w:tc>
+          <w:tcPr>
+            <w:tcW w:w="6012" w:type="dxa"/>
+          </w:tcPr>
+          <w:p>
+            <w:pPr>
+              <w:rPr>
+                <w:rFonts w:eastAsia="Times New Roman" w:cs="Times New Roman"/>
+                <w:szCs w:val="24"/>
+              </w:rPr>
+            </w:pPr>
+            <w:r>
+              <w:rPr>
+                <w:rFonts w:eastAsia="Times New Roman" w:cs="Times New Roman"/>
+                <w:szCs w:val="24"/>
+              </w:rPr>
+              <w:t>Update project plan</w:t>
+            </w:r>
+          </w:p>
+        </w:tc>
+        <w:tc>
+          <w:tcPr>
+            <w:tcW w:w="1702" w:type="dxa"/>
+          </w:tcPr>
+          <w:p>
+            <w:pPr>
+              <w:jc w:val="center"/>
+            </w:pPr>
+            <w:r>
+              <w:t>Kevin</w:t>
+            </w:r>
+          </w:p>
+        </w:tc>
+        <w:tc>
+          <w:tcPr>
+            <w:tcW w:w="1456" w:type="dxa"/>
+          </w:tcPr>
+          <w:p>
+            <w:pPr>
+              <w:jc w:val="center"/>
+            </w:pPr>
+          </w:p>
+        </w:tc>
+      </w:tr>
+      <w:tr>
+        <w:tc>
+          <w:tcPr>
+            <w:tcW w:w="6012" w:type="dxa"/>
+          </w:tcPr>
+          <w:p>
+            <w:pPr>
+              <w:rPr>
+                <w:rFonts w:eastAsia="Times New Roman" w:cs="Times New Roman"/>
+                <w:szCs w:val="24"/>
+              </w:rPr>
+            </w:pPr>
+            <w:r>
+              <w:rPr>
+                <w:rFonts w:eastAsia="Times New Roman" w:cs="Times New Roman"/>
+                <w:szCs w:val="24"/>
+              </w:rPr>
+              <w:t>Review and revise Django Deployment Guide</w:t>
+            </w:r>
+          </w:p>
+        </w:tc>
+        <w:tc>
+          <w:tcPr>
+            <w:tcW w:w="1702" w:type="dxa"/>
+          </w:tcPr>
+          <w:p>
+            <w:pPr>
+              <w:jc w:val="center"/>
+            </w:pPr>
+            <w:r>
+              <w:t>Kevin</w:t>
+            </w:r>
+          </w:p>
+        </w:tc>
+        <w:tc>
+          <w:tcPr>
+            <w:tcW w:w="1456" w:type="dxa"/>
+          </w:tcPr>
+          <w:p>
+            <w:pPr>
+              <w:jc w:val="center"/>
+            </w:pPr>
+            <w:r>
+              <w:t>/</w:t>
+            </w:r>
+          </w:p>
+        </w:tc>
+      </w:tr>
+      <w:tr>
+        <w:trPr>
+          <w:cnfStyle w:val="000000100000" w:firstRow="0" w:lastRow="0" w:firstColumn="0" w:lastColumn="0" w:oddVBand="0" w:evenVBand="0" w:oddHBand="1" w:evenHBand="0" w:firstRowFirstColumn="0" w:firstRowLastColumn="0" w:lastRowFirstColumn="0" w:lastRowLastColumn="0"/>
+        </w:trPr>
+        <w:tc>
+          <w:tcPr>
+            <w:tcW w:w="6012" w:type="dxa"/>
+          </w:tcPr>
+          <w:p>
+            <w:pPr>
+              <w:rPr>
+                <w:rFonts w:eastAsia="Times New Roman" w:cs="Times New Roman"/>
+                <w:szCs w:val="24"/>
+              </w:rPr>
+            </w:pPr>
+            <w:r>
+              <w:rPr>
+                <w:rFonts w:eastAsia="Times New Roman" w:cs="Times New Roman"/>
+                <w:szCs w:val="24"/>
+              </w:rPr>
+              <w:t xml:space="preserve">Implement </w:t>
+            </w:r>
+            <w:r>
+              <w:rPr>
+                <w:rFonts w:eastAsia="Times New Roman" w:cs="Times New Roman"/>
+                <w:szCs w:val="24"/>
+              </w:rPr>
+              <w:t>remaining</w:t>
+            </w:r>
+            <w:r>
+              <w:rPr>
+                <w:rFonts w:eastAsia="Times New Roman" w:cs="Times New Roman"/>
+                <w:szCs w:val="24"/>
+              </w:rPr>
+              <w:t xml:space="preserve"> features</w:t>
+            </w:r>
+          </w:p>
+        </w:tc>
+        <w:tc>
+          <w:tcPr>
+            <w:tcW w:w="1702" w:type="dxa"/>
+          </w:tcPr>
+          <w:p>
+            <w:pPr>
+              <w:jc w:val="center"/>
+            </w:pPr>
+            <w:r>
+              <w:t>All</w:t>
+            </w:r>
+          </w:p>
+        </w:tc>
+        <w:tc>
+          <w:tcPr>
+            <w:tcW w:w="1456" w:type="dxa"/>
+          </w:tcPr>
+          <w:p>
+            <w:pPr>
+              <w:jc w:val="center"/>
+            </w:pPr>
+          </w:p>
+        </w:tc>
+      </w:tr>
+      <w:tr>
+        <w:tc>
+          <w:tcPr>
+            <w:tcW w:w="6012" w:type="dxa"/>
+          </w:tcPr>
+          <w:p>
+            <w:pPr>
+              <w:rPr>
+                <w:rFonts w:eastAsia="Times New Roman" w:cs="Times New Roman"/>
+                <w:szCs w:val="24"/>
+              </w:rPr>
+            </w:pPr>
+            <w:r>
+              <w:rPr>
+                <w:rFonts w:eastAsia="Times New Roman" w:cs="Times New Roman"/>
+                <w:szCs w:val="24"/>
+              </w:rPr>
+              <w:t>Continue w</w:t>
+            </w:r>
+            <w:r>
+              <w:rPr>
+                <w:rFonts w:eastAsia="Times New Roman" w:cs="Times New Roman"/>
+                <w:szCs w:val="24"/>
+              </w:rPr>
+              <w:t>ork on Milestone 5</w:t>
+            </w:r>
+          </w:p>
+        </w:tc>
+        <w:tc>
+          <w:tcPr>
+            <w:tcW w:w="1702" w:type="dxa"/>
+          </w:tcPr>
+          <w:p>
+            <w:pPr>
+              <w:jc w:val="center"/>
+            </w:pPr>
+            <w:r>
+              <w:t>All</w:t>
+            </w:r>
+          </w:p>
+        </w:tc>
+        <w:tc>
+          <w:tcPr>
+            <w:tcW w:w="1456" w:type="dxa"/>
+          </w:tcPr>
+          <w:p>
+            <w:pPr>
+              <w:jc w:val="center"/>
+            </w:pPr>
+          </w:p>
+        </w:tc>
+      </w:tr>
+      <w:tr>
+        <w:trPr>
+          <w:cnfStyle w:val="000000100000" w:firstRow="0" w:lastRow="0" w:firstColumn="0" w:lastColumn="0" w:oddVBand="0" w:evenVBand="0" w:oddHBand="1" w:evenHBand="0" w:firstRowFirstColumn="0" w:firstRowLastColumn="0" w:lastRowFirstColumn="0" w:lastRowLastColumn="0"/>
+        </w:trPr>
+        <w:tc>
+          <w:tcPr>
+            <w:tcW w:w="6012" w:type="dxa"/>
+          </w:tcPr>
+          <w:p>
+            <w:pPr>
+              <w:rPr>
+                <w:rFonts w:eastAsia="Times New Roman" w:cs="Times New Roman"/>
+                <w:szCs w:val="24"/>
+              </w:rPr>
+            </w:pPr>
+            <w:r>
+              <w:rPr>
+                <w:rFonts w:eastAsia="Times New Roman" w:cs="Times New Roman"/>
+                <w:szCs w:val="24"/>
+              </w:rPr>
+              <w:t>Design Studio</w:t>
+            </w:r>
+          </w:p>
+        </w:tc>
+        <w:tc>
+          <w:tcPr>
+            <w:tcW w:w="1702" w:type="dxa"/>
+          </w:tcPr>
+          <w:p>
+            <w:pPr>
+              <w:jc w:val="center"/>
+            </w:pPr>
+            <w:r>
+              <w:t>All</w:t>
+            </w:r>
+          </w:p>
+        </w:tc>
+        <w:tc>
+          <w:tcPr>
+            <w:tcW w:w="1456" w:type="dxa"/>
+          </w:tcPr>
+          <w:p>
+            <w:pPr>
+              <w:jc w:val="center"/>
+            </w:pPr>
+          </w:p>
+        </w:tc>
+      </w:tr>
+      <w:tr>
+        <w:tc>
+          <w:tcPr>
+            <w:tcW w:w="6012" w:type="dxa"/>
+          </w:tcPr>
+          <w:p>
+            <w:pPr>
+              <w:rPr>
+                <w:rFonts w:eastAsia="Times New Roman" w:cs="Times New Roman"/>
+                <w:szCs w:val="24"/>
+              </w:rPr>
+            </w:pPr>
+            <w:r>
+              <w:rPr>
+                <w:rFonts w:eastAsia="Times New Roman" w:cs="Times New Roman"/>
+                <w:szCs w:val="24"/>
+              </w:rPr>
+              <w:t xml:space="preserve">Submit Milestone 5 </w:t>
+            </w:r>
+            <w:r>
+              <w:rPr>
+                <w:rFonts w:eastAsia="Times New Roman" w:cs="Times New Roman"/>
+                <w:szCs w:val="24"/>
+              </w:rPr>
+              <w:t>Draft</w:t>
+            </w:r>
+          </w:p>
+        </w:tc>
+        <w:tc>
+          <w:tcPr>
+            <w:tcW w:w="1702" w:type="dxa"/>
+          </w:tcPr>
+          <w:p>
+            <w:pPr>
+              <w:jc w:val="center"/>
+            </w:pPr>
+            <w:r>
+              <w:t>Kevin</w:t>
+            </w:r>
+          </w:p>
+        </w:tc>
+        <w:tc>
+          <w:tcPr>
+            <w:tcW w:w="1456" w:type="dxa"/>
+          </w:tcPr>
+          <w:p>
+            <w:pPr>
+              <w:jc w:val="center"/>
+            </w:pPr>
+          </w:p>
+        </w:tc>
+      </w:tr>
+    </w:tbl>
+    <w:p>
+      <w:pPr>
+        <w:pStyle w:val="Heading1"/>
+      </w:pPr>
+      <w:r>
+        <w:t>Week 10</w:t>
+      </w:r>
+    </w:p>
+    <w:p>
+      <w:pPr>
+        <w:pStyle w:val="Heading2"/>
+      </w:pPr>
+      <w:r>
+        <w:t>Action Items</w:t>
+      </w:r>
+    </w:p>
+    <w:tbl>
+      <w:tblPr>
+        <w:tblStyle w:val="LightList"/>
+        <w:tblW w:w="0" w:type="auto"/>
+        <w:tblInd w:w="108" w:type="dxa"/>
+        <w:tblLook w:val="0420" w:firstRow="1" w:lastRow="0" w:firstColumn="0" w:lastColumn="0" w:noHBand="0" w:noVBand="1"/>
+      </w:tblPr>
+      <w:tblGrid>
+        <w:gridCol w:w="6012"/>
+        <w:gridCol w:w="1702"/>
+        <w:gridCol w:w="1456"/>
+      </w:tblGrid>
+      <w:tr>
+        <w:trPr>
+          <w:cnfStyle w:val="100000000000" w:firstRow="1" w:lastRow="0" w:firstColumn="0" w:lastColumn="0" w:oddVBand="0" w:evenVBand="0" w:oddHBand="0" w:evenHBand="0" w:firstRowFirstColumn="0" w:firstRowLastColumn="0" w:lastRowFirstColumn="0" w:lastRowLastColumn="0"/>
+        </w:trPr>
+        <w:tc>
+          <w:tcPr>
+            <w:tcW w:w="6012" w:type="dxa"/>
+          </w:tcPr>
+          <w:p>
+            <w:r>
+              <w:t>Item</w:t>
+            </w:r>
+          </w:p>
+        </w:tc>
+        <w:tc>
+          <w:tcPr>
+            <w:tcW w:w="1702" w:type="dxa"/>
+          </w:tcPr>
+          <w:p>
+            <w:pPr>
+              <w:jc w:val="center"/>
+            </w:pPr>
+            <w:r>
+              <w:t>Assigned To</w:t>
+            </w:r>
+          </w:p>
+        </w:tc>
+        <w:tc>
+          <w:tcPr>
+            <w:tcW w:w="1456" w:type="dxa"/>
+          </w:tcPr>
+          <w:p>
+            <w:r>
+              <w:t>Completed?</w:t>
+            </w:r>
+          </w:p>
+        </w:tc>
+      </w:tr>
+      <w:tr>
+        <w:trPr>
+          <w:cnfStyle w:val="000000100000" w:firstRow="0" w:lastRow="0" w:firstColumn="0" w:lastColumn="0" w:oddVBand="0" w:evenVBand="0" w:oddHBand="1" w:evenHBand="0" w:firstRowFirstColumn="0" w:firstRowLastColumn="0" w:lastRowFirstColumn="0" w:lastRowLastColumn="0"/>
+        </w:trPr>
+        <w:tc>
+          <w:tcPr>
+            <w:tcW w:w="6012" w:type="dxa"/>
+          </w:tcPr>
+          <w:p>
+            <w:pPr>
+              <w:rPr>
+                <w:rFonts w:eastAsia="Times New Roman" w:cs="Times New Roman"/>
+                <w:szCs w:val="24"/>
+              </w:rPr>
+            </w:pPr>
+            <w:r>
+              <w:rPr>
+                <w:rFonts w:eastAsia="Times New Roman" w:cs="Times New Roman"/>
+                <w:szCs w:val="24"/>
+              </w:rPr>
+              <w:t>Update project plan</w:t>
+            </w:r>
+          </w:p>
+        </w:tc>
+        <w:tc>
+          <w:tcPr>
+            <w:tcW w:w="1702" w:type="dxa"/>
+          </w:tcPr>
+          <w:p>
+            <w:pPr>
+              <w:jc w:val="center"/>
+            </w:pPr>
+            <w:r>
+              <w:t>Kevin</w:t>
+            </w:r>
+          </w:p>
+        </w:tc>
+        <w:tc>
+          <w:tcPr>
+            <w:tcW w:w="1456" w:type="dxa"/>
+          </w:tcPr>
+          <w:p>
+            <w:pPr>
+              <w:jc w:val="center"/>
+            </w:pPr>
+          </w:p>
+        </w:tc>
+      </w:tr>
+      <w:tr>
+        <w:tc>
+          <w:tcPr>
+            <w:tcW w:w="6012" w:type="dxa"/>
+          </w:tcPr>
+          <w:p>
+            <w:pPr>
+              <w:rPr>
+                <w:rFonts w:eastAsia="Times New Roman" w:cs="Times New Roman"/>
+                <w:szCs w:val="24"/>
+              </w:rPr>
+            </w:pPr>
+            <w:r>
+              <w:rPr>
+                <w:rFonts w:eastAsia="Times New Roman" w:cs="Times New Roman"/>
+                <w:szCs w:val="24"/>
+              </w:rPr>
+              <w:t>Finalize Django Deployment</w:t>
+            </w:r>
+          </w:p>
+        </w:tc>
+        <w:tc>
+          <w:tcPr>
+            <w:tcW w:w="1702" w:type="dxa"/>
+          </w:tcPr>
+          <w:p>
+            <w:pPr>
+              <w:jc w:val="center"/>
+            </w:pPr>
+            <w:r>
+              <w:t>Kevin</w:t>
+            </w:r>
+          </w:p>
+        </w:tc>
+        <w:tc>
+          <w:tcPr>
+            <w:tcW w:w="1456" w:type="dxa"/>
+          </w:tcPr>
+          <w:p>
+            <w:pPr>
+              <w:jc w:val="center"/>
+            </w:pPr>
+            <w:bookmarkStart w:id="0" w:name="_GoBack"/>
+            <w:bookmarkEnd w:id="0"/>
+          </w:p>
+        </w:tc>
+      </w:tr>
+      <w:tr>
+        <w:trPr>
+          <w:cnfStyle w:val="000000100000" w:firstRow="0" w:lastRow="0" w:firstColumn="0" w:lastColumn="0" w:oddVBand="0" w:evenVBand="0" w:oddHBand="1" w:evenHBand="0" w:firstRowFirstColumn="0" w:firstRowLastColumn="0" w:lastRowFirstColumn="0" w:lastRowLastColumn="0"/>
+        </w:trPr>
+        <w:tc>
+          <w:tcPr>
+            <w:tcW w:w="6012" w:type="dxa"/>
+          </w:tcPr>
+          <w:p>
+            <w:pPr>
+              <w:rPr>
+                <w:rFonts w:eastAsia="Times New Roman" w:cs="Times New Roman"/>
+                <w:szCs w:val="24"/>
+              </w:rPr>
+            </w:pPr>
+            <w:r>
+              <w:rPr>
+                <w:rFonts w:eastAsia="Times New Roman" w:cs="Times New Roman"/>
+                <w:szCs w:val="24"/>
+              </w:rPr>
+              <w:t>Fix bugs in system</w:t>
+            </w:r>
+          </w:p>
+        </w:tc>
+        <w:tc>
+          <w:tcPr>
+            <w:tcW w:w="1702" w:type="dxa"/>
+          </w:tcPr>
+          <w:p>
+            <w:pPr>
+              <w:jc w:val="center"/>
+            </w:pPr>
+            <w:r>
+              <w:t>All</w:t>
+            </w:r>
+          </w:p>
+        </w:tc>
+        <w:tc>
+          <w:tcPr>
+            <w:tcW w:w="1456" w:type="dxa"/>
+          </w:tcPr>
+          <w:p>
+            <w:pPr>
+              <w:jc w:val="center"/>
+            </w:pPr>
+          </w:p>
+        </w:tc>
+      </w:tr>
+      <w:tr>
+        <w:tc>
+          <w:tcPr>
+            <w:tcW w:w="6012" w:type="dxa"/>
+          </w:tcPr>
+          <w:p>
+            <w:pPr>
+              <w:rPr>
+                <w:rFonts w:eastAsia="Times New Roman" w:cs="Times New Roman"/>
+                <w:szCs w:val="24"/>
+              </w:rPr>
+            </w:pPr>
+            <w:r>
+              <w:rPr>
+                <w:rFonts w:eastAsia="Times New Roman" w:cs="Times New Roman"/>
+                <w:szCs w:val="24"/>
+              </w:rPr>
+              <w:t>Provide system documentation</w:t>
+            </w:r>
+          </w:p>
+        </w:tc>
+        <w:tc>
+          <w:tcPr>
+            <w:tcW w:w="1702" w:type="dxa"/>
+          </w:tcPr>
+          <w:p>
+            <w:pPr>
+              <w:jc w:val="center"/>
+            </w:pPr>
+            <w:r>
+              <w:t>All</w:t>
+            </w:r>
+          </w:p>
+        </w:tc>
+        <w:tc>
+          <w:tcPr>
+            <w:tcW w:w="1456" w:type="dxa"/>
+          </w:tcPr>
+          <w:p>
+            <w:pPr>
+              <w:jc w:val="center"/>
+            </w:pPr>
+          </w:p>
+        </w:tc>
+      </w:tr>
+      <w:tr>
+        <w:trPr>
+          <w:cnfStyle w:val="000000100000" w:firstRow="0" w:lastRow="0" w:firstColumn="0" w:lastColumn="0" w:oddVBand="0" w:evenVBand="0" w:oddHBand="1" w:evenHBand="0" w:firstRowFirstColumn="0" w:firstRowLastColumn="0" w:lastRowFirstColumn="0" w:lastRowLastColumn="0"/>
+        </w:trPr>
+        <w:tc>
+          <w:tcPr>
+            <w:tcW w:w="6012" w:type="dxa"/>
+          </w:tcPr>
+          <w:p>
+            <w:pPr>
+              <w:rPr>
+                <w:rFonts w:eastAsia="Times New Roman" w:cs="Times New Roman"/>
+                <w:szCs w:val="24"/>
+              </w:rPr>
+            </w:pPr>
+            <w:r>
+              <w:rPr>
+                <w:rFonts w:eastAsia="Times New Roman" w:cs="Times New Roman"/>
+                <w:szCs w:val="24"/>
+              </w:rPr>
+              <w:t>Revise Milestone 5 based on draft feedback</w:t>
+            </w:r>
+          </w:p>
+        </w:tc>
+        <w:tc>
+          <w:tcPr>
+            <w:tcW w:w="1702" w:type="dxa"/>
+          </w:tcPr>
+          <w:p>
+            <w:pPr>
+              <w:jc w:val="center"/>
+            </w:pPr>
+            <w:r>
+              <w:t>All</w:t>
+            </w:r>
+          </w:p>
+        </w:tc>
+        <w:tc>
+          <w:tcPr>
+            <w:tcW w:w="1456" w:type="dxa"/>
+          </w:tcPr>
+          <w:p>
+            <w:pPr>
+              <w:jc w:val="center"/>
+            </w:pPr>
+          </w:p>
+        </w:tc>
+      </w:tr>
+      <w:tr>
+        <w:tc>
+          <w:tcPr>
+            <w:tcW w:w="6012" w:type="dxa"/>
+          </w:tcPr>
+          <w:p>
+            <w:pPr>
+              <w:rPr>
+                <w:rFonts w:eastAsia="Times New Roman" w:cs="Times New Roman"/>
+                <w:szCs w:val="24"/>
+              </w:rPr>
+            </w:pPr>
+            <w:r>
+              <w:rPr>
+                <w:rFonts w:eastAsia="Times New Roman" w:cs="Times New Roman"/>
+                <w:szCs w:val="24"/>
+              </w:rPr>
+              <w:t>Submit Milestone 5</w:t>
             </w:r>
           </w:p>
         </w:tc>
@@ -3099,15 +3597,7 @@
         <w:t>hurdles/</w:t>
       </w:r>
       <w:r>
-        <w:t xml:space="preserve">issues that the team has encountered. It lists the week of the quarter that the hurdle/issue </w:t>
-      </w:r>
-      <w:proofErr w:type="gramStart"/>
-      <w:r>
-        <w:t>was discovered</w:t>
-      </w:r>
-      <w:proofErr w:type="gramEnd"/>
-      <w:r>
-        <w:t xml:space="preserve"> and when it was resolved.</w:t>
+        <w:t>issues that the team has encountered. It lists the week of the quarter that the hurdle/issue was discovered and when it was resolved.</w:t>
       </w:r>
     </w:p>
     <w:tbl>
@@ -3220,23 +3710,7 @@
           </w:tcPr>
           <w:p>
             <w:r>
-              <w:t xml:space="preserve">Deploying </w:t>
-            </w:r>
-            <w:proofErr w:type="spellStart"/>
-            <w:r>
-              <w:t>Django</w:t>
-            </w:r>
-            <w:proofErr w:type="spellEnd"/>
-            <w:r>
-              <w:t xml:space="preserve"> application at </w:t>
-            </w:r>
-            <w:proofErr w:type="spellStart"/>
-            <w:r>
-              <w:t>HCI</w:t>
-            </w:r>
-            <w:proofErr w:type="spellEnd"/>
-            <w:r>
-              <w:t xml:space="preserve"> Lab</w:t>
+              <w:t>Deploying Django application at HCI Lab</w:t>
             </w:r>
           </w:p>
         </w:tc>
@@ -3309,115 +3783,7 @@
         </w:tc>
       </w:tr>
     </w:tbl>
-    <w:p>
-      <w:pPr>
-        <w:pStyle w:val="Heading1"/>
-      </w:pPr>
-      <w:r>
-        <w:t>Weeks Ahead</w:t>
-      </w:r>
-    </w:p>
-    <w:p>
-      <w:pPr>
-        <w:pStyle w:val="Heading2"/>
-      </w:pPr>
-      <w:r>
-        <w:t>Week 8</w:t>
-      </w:r>
-    </w:p>
-    <w:p>
-      <w:bookmarkStart w:id="0" w:name="_GoBack"/>
-      <w:bookmarkEnd w:id="0"/>
-      <w:r>
-        <w:tab/>
-        <w:t xml:space="preserve">Tertiary features </w:t>
-      </w:r>
-      <w:proofErr w:type="gramStart"/>
-      <w:r>
-        <w:t>are implemented</w:t>
-      </w:r>
-      <w:proofErr w:type="gramEnd"/>
-      <w:r>
-        <w:t xml:space="preserve"> according to specifications</w:t>
-      </w:r>
-    </w:p>
-    <w:p>
-      <w:pPr>
-        <w:pStyle w:val="Heading2"/>
-      </w:pPr>
-      <w:r>
-        <w:t>Week 9</w:t>
-      </w:r>
-    </w:p>
-    <w:p>
-      <w:pPr>
-        <w:ind w:left="720"/>
-      </w:pPr>
-      <w:proofErr w:type="spellStart"/>
-      <w:r>
-        <w:t>Django</w:t>
-      </w:r>
-      <w:proofErr w:type="spellEnd"/>
-      <w:r>
-        <w:t xml:space="preserve"> app deployed at </w:t>
-      </w:r>
-      <w:proofErr w:type="spellStart"/>
-      <w:r>
-        <w:t>HCI</w:t>
-      </w:r>
-      <w:proofErr w:type="spellEnd"/>
-      <w:r>
-        <w:t xml:space="preserve"> Lab updated to latest code</w:t>
-      </w:r>
-    </w:p>
-    <w:p>
-      <w:pPr>
-        <w:ind w:left="720"/>
-      </w:pPr>
-      <w:r>
-        <w:t>Start end user documentation</w:t>
-      </w:r>
-    </w:p>
-    <w:p>
-      <w:pPr>
-        <w:pStyle w:val="Heading2"/>
-      </w:pPr>
-      <w:r>
-        <w:t>Week 10</w:t>
-      </w:r>
-    </w:p>
-    <w:p>
-      <w:pPr>
-        <w:ind w:left="720"/>
-      </w:pPr>
-      <w:r>
-        <w:t xml:space="preserve">Remove any bugs found from deployed </w:t>
-      </w:r>
-      <w:proofErr w:type="spellStart"/>
-      <w:r>
-        <w:t>HCI</w:t>
-      </w:r>
-      <w:proofErr w:type="spellEnd"/>
-      <w:r>
-        <w:t xml:space="preserve"> Lab </w:t>
-      </w:r>
-      <w:proofErr w:type="spellStart"/>
-      <w:r>
-        <w:t>Django</w:t>
-      </w:r>
-      <w:proofErr w:type="spellEnd"/>
-      <w:r>
-        <w:t xml:space="preserve"> app</w:t>
-      </w:r>
-    </w:p>
-    <w:p>
-      <w:pPr>
-        <w:ind w:left="720"/>
-      </w:pPr>
-      <w:r>
-        <w:t>Finish end user documentation</w:t>
-      </w:r>
-    </w:p>
+    <w:p/>
     <w:sectPr>
       <w:pgSz w:w="12240" w:h="15840"/>
       <w:pgMar w:top="1440" w:right="1440" w:bottom="1440" w:left="1440" w:header="720" w:footer="720" w:gutter="0"/>
@@ -3451,7 +3817,7 @@
         <v:path o:extrusionok="f" gradientshapeok="t" o:connecttype="rect"/>
         <o:lock v:ext="edit" aspectratio="t"/>
       </v:shapetype>
-      <v:shape id="_x0000_i1029" type="#_x0000_t75" alt="Description: Create a document" style="width:.75pt;height:.75pt;visibility:visible;mso-wrap-style:square" o:bullet="t">
+      <v:shape id="_x0000_i1031" type="#_x0000_t75" alt="Description: Create a document" style="width:.75pt;height:.75pt;visibility:visible;mso-wrap-style:square" o:bullet="t">
         <v:imagedata r:id="rId1" o:title="Create a document"/>
       </v:shape>
     </w:pict>

</xml_diff>